<commit_message>
Updated experience and Resume
</commit_message>
<xml_diff>
--- a/public/PaingSuSan_Resume.docx
+++ b/public/PaingSuSan_Resume.docx
@@ -276,14 +276,7 @@
             <w:rStyle w:val="Hyperlink"/>
             <w:rFonts w:ascii="Spectral" w:eastAsia="Spectral" w:hAnsi="Spectral" w:cs="Spectral"/>
           </w:rPr>
-          <w:t>Paing Su San</w:t>
-        </w:r>
-        <w:r>
-          <w:rPr>
-            <w:rStyle w:val="Hyperlink"/>
-            <w:rFonts w:ascii="Spectral" w:eastAsia="Spectral" w:hAnsi="Spectral" w:cs="Spectral"/>
-          </w:rPr>
-          <w:t xml:space="preserve"> </w:t>
+          <w:t xml:space="preserve">Paing Su San </w:t>
         </w:r>
         <w:proofErr w:type="spellStart"/>
         <w:r>
@@ -513,7 +506,21 @@
           <w:rFonts w:ascii="Spectral" w:eastAsia="Times New Roman" w:hAnsi="Spectral" w:cs="Times New Roman"/>
           <w:b/>
         </w:rPr>
-        <w:t>ia Innovation Pte Ltd</w:t>
+        <w:t>ia Innovation</w:t>
+      </w:r>
+      <w:r>
+        <w:rPr>
+          <w:rFonts w:ascii="Spectral" w:eastAsia="Times New Roman" w:hAnsi="Spectral" w:cs="Times New Roman"/>
+          <w:b/>
+        </w:rPr>
+        <w:t>s</w:t>
+      </w:r>
+      <w:r>
+        <w:rPr>
+          <w:rFonts w:ascii="Spectral" w:eastAsia="Times New Roman" w:hAnsi="Spectral" w:cs="Times New Roman"/>
+          <w:b/>
+        </w:rPr>
+        <w:t xml:space="preserve"> Pte Ltd</w:t>
       </w:r>
       <w:r>
         <w:rPr>
@@ -597,11 +604,6 @@
     </w:p>
     <w:p>
       <w:pPr>
-        <w:pStyle w:val="ListParagraph"/>
-        <w:numPr>
-          <w:ilvl w:val="0"/>
-          <w:numId w:val="11"/>
-        </w:numPr>
         <w:tabs>
           <w:tab w:val="left" w:pos="360"/>
           <w:tab w:val="left" w:pos="1843"/>
@@ -611,20 +613,34 @@
         <w:jc w:val="both"/>
         <w:rPr>
           <w:rFonts w:ascii="Spectral" w:eastAsia="Times New Roman" w:hAnsi="Spectral" w:cs="Times New Roman"/>
-          <w:bCs/>
-        </w:rPr>
-      </w:pPr>
-      <w:r>
-        <w:rPr>
-          <w:rFonts w:ascii="Spectral" w:eastAsia="Times New Roman" w:hAnsi="Spectral" w:cs="Times New Roman"/>
-          <w:b/>
-        </w:rPr>
-        <w:t xml:space="preserve">Designed and implemented features: </w:t>
-      </w:r>
-    </w:p>
-    <w:p>
-      <w:pPr>
-        <w:pStyle w:val="ListParagraph"/>
+          <w:b/>
+        </w:rPr>
+      </w:pPr>
+      <w:proofErr w:type="spellStart"/>
+      <w:r>
+        <w:rPr>
+          <w:rFonts w:ascii="Spectral" w:eastAsia="Times New Roman" w:hAnsi="Spectral" w:cs="Times New Roman"/>
+          <w:b/>
+          <w:bCs/>
+        </w:rPr>
+        <w:t>FuelAnalyzer</w:t>
+      </w:r>
+      <w:proofErr w:type="spellEnd"/>
+      <w:r>
+        <w:rPr>
+          <w:rFonts w:ascii="Spectral" w:eastAsia="Times New Roman" w:hAnsi="Spectral" w:cs="Times New Roman"/>
+          <w:b/>
+          <w:bCs/>
+        </w:rPr>
+        <w:t xml:space="preserve"> Features Development</w:t>
+      </w:r>
+    </w:p>
+    <w:p>
+      <w:pPr>
+        <w:numPr>
+          <w:ilvl w:val="0"/>
+          <w:numId w:val="12"/>
+        </w:numPr>
         <w:tabs>
           <w:tab w:val="left" w:pos="360"/>
           <w:tab w:val="left" w:pos="1843"/>
@@ -637,49 +653,20 @@
           <w:bCs/>
         </w:rPr>
       </w:pPr>
-      <w:proofErr w:type="spellStart"/>
-      <w:r>
-        <w:rPr>
-          <w:rFonts w:ascii="Spectral" w:eastAsia="Times New Roman" w:hAnsi="Spectral" w:cs="Times New Roman"/>
-          <w:b/>
-        </w:rPr>
-        <w:t>FuelAnalyzer</w:t>
-      </w:r>
-      <w:proofErr w:type="spellEnd"/>
-      <w:r>
-        <w:rPr>
-          <w:rFonts w:ascii="Spectral" w:eastAsia="Times New Roman" w:hAnsi="Spectral" w:cs="Times New Roman"/>
-          <w:b/>
-        </w:rPr>
-        <w:t xml:space="preserve"> - </w:t>
-      </w:r>
-      <w:r>
-        <w:rPr>
-          <w:rFonts w:ascii="Spectral" w:eastAsia="Times New Roman" w:hAnsi="Spectral" w:cs="Times New Roman"/>
-          <w:bCs/>
-        </w:rPr>
-        <w:t xml:space="preserve">Developed algorithms and functionalities in C# for </w:t>
-      </w:r>
-      <w:proofErr w:type="spellStart"/>
-      <w:r>
-        <w:rPr>
-          <w:rFonts w:ascii="Spectral" w:eastAsia="Times New Roman" w:hAnsi="Spectral" w:cs="Times New Roman"/>
-          <w:bCs/>
-        </w:rPr>
-        <w:t>analyzing</w:t>
-      </w:r>
-      <w:proofErr w:type="spellEnd"/>
-      <w:r>
-        <w:rPr>
-          <w:rFonts w:ascii="Spectral" w:eastAsia="Times New Roman" w:hAnsi="Spectral" w:cs="Times New Roman"/>
-          <w:bCs/>
-        </w:rPr>
-        <w:t xml:space="preserve"> ethanol, methanol, denaturant, and water concentrations, providing critical insights for industrial processes.</w:t>
-      </w:r>
-    </w:p>
-    <w:p>
-      <w:pPr>
-        <w:pStyle w:val="ListParagraph"/>
+      <w:r>
+        <w:rPr>
+          <w:rFonts w:ascii="Spectral" w:eastAsia="Times New Roman" w:hAnsi="Spectral" w:cs="Times New Roman"/>
+          <w:bCs/>
+        </w:rPr>
+        <w:t>Developed modules for fuel concentration analysis with real-time and normal modes, enhancing operational flexibility.</w:t>
+      </w:r>
+    </w:p>
+    <w:p>
+      <w:pPr>
+        <w:numPr>
+          <w:ilvl w:val="0"/>
+          <w:numId w:val="12"/>
+        </w:numPr>
         <w:tabs>
           <w:tab w:val="left" w:pos="360"/>
           <w:tab w:val="left" w:pos="1843"/>
@@ -695,71 +682,867 @@
       <w:r>
         <w:rPr>
           <w:rFonts w:ascii="Spectral" w:eastAsia="Times New Roman" w:hAnsi="Spectral" w:cs="Times New Roman"/>
-          <w:b/>
-        </w:rPr>
-        <w:t>Spectrometer -</w:t>
-      </w:r>
-      <w:r>
-        <w:rPr>
-          <w:rFonts w:ascii="Spectral" w:eastAsia="Times New Roman" w:hAnsi="Spectral" w:cs="Times New Roman"/>
-          <w:bCs/>
-        </w:rPr>
+          <w:bCs/>
+        </w:rPr>
+        <w:t>Implemented a login module for differentiated user access (admin/demo).</w:t>
+      </w:r>
+    </w:p>
+    <w:p>
+      <w:pPr>
+        <w:numPr>
+          <w:ilvl w:val="0"/>
+          <w:numId w:val="12"/>
+        </w:numPr>
+        <w:tabs>
+          <w:tab w:val="left" w:pos="360"/>
+          <w:tab w:val="left" w:pos="1843"/>
+          <w:tab w:val="left" w:pos="1985"/>
+        </w:tabs>
+        <w:spacing w:after="0"/>
+        <w:jc w:val="both"/>
+        <w:rPr>
+          <w:rFonts w:ascii="Spectral" w:eastAsia="Times New Roman" w:hAnsi="Spectral" w:cs="Times New Roman"/>
+          <w:bCs/>
+        </w:rPr>
+      </w:pPr>
+      <w:r>
+        <w:rPr>
+          <w:rFonts w:ascii="Spectral" w:eastAsia="Times New Roman" w:hAnsi="Spectral" w:cs="Times New Roman"/>
+          <w:bCs/>
+        </w:rPr>
+        <w:t>Impact: Delivered precise fuel analysis, improving decision-making for customers.</w:t>
+      </w:r>
+    </w:p>
+    <w:p>
+      <w:pPr>
+        <w:tabs>
+          <w:tab w:val="left" w:pos="360"/>
+          <w:tab w:val="left" w:pos="1843"/>
+          <w:tab w:val="left" w:pos="1985"/>
+        </w:tabs>
+        <w:spacing w:after="0"/>
+        <w:jc w:val="both"/>
+        <w:rPr>
+          <w:rFonts w:ascii="Spectral" w:eastAsia="Times New Roman" w:hAnsi="Spectral" w:cs="Times New Roman"/>
+          <w:b/>
+        </w:rPr>
+      </w:pPr>
+      <w:r>
+        <w:rPr>
+          <w:rFonts w:ascii="Spectral" w:eastAsia="Times New Roman" w:hAnsi="Spectral" w:cs="Times New Roman"/>
+          <w:b/>
+          <w:bCs/>
+        </w:rPr>
+        <w:t>Spectrometer Development</w:t>
+      </w:r>
+    </w:p>
+    <w:p>
+      <w:pPr>
+        <w:numPr>
+          <w:ilvl w:val="0"/>
+          <w:numId w:val="13"/>
+        </w:numPr>
+        <w:tabs>
+          <w:tab w:val="left" w:pos="360"/>
+          <w:tab w:val="left" w:pos="1843"/>
+          <w:tab w:val="left" w:pos="1985"/>
+        </w:tabs>
+        <w:spacing w:after="0"/>
+        <w:jc w:val="both"/>
+        <w:rPr>
+          <w:rFonts w:ascii="Spectral" w:eastAsia="Times New Roman" w:hAnsi="Spectral" w:cs="Times New Roman"/>
+          <w:bCs/>
+        </w:rPr>
+      </w:pPr>
+      <w:r>
+        <w:rPr>
+          <w:rFonts w:ascii="Spectral" w:eastAsia="Times New Roman" w:hAnsi="Spectral" w:cs="Times New Roman"/>
+          <w:bCs/>
+        </w:rPr>
+        <w:t>Designed a user-friendly interface for measurement settings, including wavenumber range configurations.</w:t>
+      </w:r>
+    </w:p>
+    <w:p>
+      <w:pPr>
+        <w:numPr>
+          <w:ilvl w:val="0"/>
+          <w:numId w:val="13"/>
+        </w:numPr>
+        <w:tabs>
+          <w:tab w:val="left" w:pos="360"/>
+          <w:tab w:val="left" w:pos="1843"/>
+          <w:tab w:val="left" w:pos="1985"/>
+        </w:tabs>
+        <w:spacing w:after="0"/>
+        <w:jc w:val="both"/>
+        <w:rPr>
+          <w:rFonts w:ascii="Spectral" w:eastAsia="Times New Roman" w:hAnsi="Spectral" w:cs="Times New Roman"/>
+          <w:bCs/>
+        </w:rPr>
+      </w:pPr>
+      <w:r>
+        <w:rPr>
+          <w:rFonts w:ascii="Spectral" w:eastAsia="Times New Roman" w:hAnsi="Spectral" w:cs="Times New Roman"/>
+          <w:bCs/>
+        </w:rPr>
+        <w:t>Developed logic for conditional measurements and enhanced the Admin Instrument Settings module.</w:t>
+      </w:r>
+    </w:p>
+    <w:p>
+      <w:pPr>
+        <w:numPr>
+          <w:ilvl w:val="0"/>
+          <w:numId w:val="13"/>
+        </w:numPr>
+        <w:tabs>
+          <w:tab w:val="left" w:pos="360"/>
+          <w:tab w:val="left" w:pos="1843"/>
+          <w:tab w:val="left" w:pos="1985"/>
+        </w:tabs>
+        <w:spacing w:after="0"/>
+        <w:jc w:val="both"/>
+        <w:rPr>
+          <w:rFonts w:ascii="Spectral" w:eastAsia="Times New Roman" w:hAnsi="Spectral" w:cs="Times New Roman"/>
+          <w:bCs/>
+        </w:rPr>
+      </w:pPr>
+      <w:r>
+        <w:rPr>
+          <w:rFonts w:ascii="Spectral" w:eastAsia="Times New Roman" w:hAnsi="Spectral" w:cs="Times New Roman"/>
+          <w:bCs/>
+        </w:rPr>
+        <w:t>Impact: Delivered reliable measurements and streamlined user configuration.</w:t>
+      </w:r>
+    </w:p>
+    <w:p>
+      <w:pPr>
+        <w:tabs>
+          <w:tab w:val="left" w:pos="360"/>
+          <w:tab w:val="left" w:pos="1843"/>
+          <w:tab w:val="left" w:pos="1985"/>
+        </w:tabs>
+        <w:spacing w:after="0"/>
+        <w:jc w:val="both"/>
+        <w:rPr>
+          <w:rFonts w:ascii="Spectral" w:eastAsia="Times New Roman" w:hAnsi="Spectral" w:cs="Times New Roman"/>
+          <w:b/>
+        </w:rPr>
+      </w:pPr>
+      <w:r>
+        <w:rPr>
+          <w:rFonts w:ascii="Spectral" w:eastAsia="Times New Roman" w:hAnsi="Spectral" w:cs="Times New Roman"/>
+          <w:b/>
+          <w:bCs/>
+        </w:rPr>
+        <w:t>WI Model E Cost Savings Calculator</w:t>
+      </w:r>
+    </w:p>
+    <w:p>
+      <w:pPr>
+        <w:numPr>
+          <w:ilvl w:val="0"/>
+          <w:numId w:val="14"/>
+        </w:numPr>
+        <w:tabs>
+          <w:tab w:val="left" w:pos="360"/>
+          <w:tab w:val="left" w:pos="1843"/>
+          <w:tab w:val="left" w:pos="1985"/>
+        </w:tabs>
+        <w:spacing w:after="0"/>
+        <w:jc w:val="both"/>
+        <w:rPr>
+          <w:rFonts w:ascii="Spectral" w:eastAsia="Times New Roman" w:hAnsi="Spectral" w:cs="Times New Roman"/>
+          <w:bCs/>
+        </w:rPr>
+      </w:pPr>
+      <w:r>
+        <w:rPr>
+          <w:rFonts w:ascii="Spectral" w:eastAsia="Times New Roman" w:hAnsi="Spectral" w:cs="Times New Roman"/>
+          <w:bCs/>
+        </w:rPr>
+        <w:t>Built a multi-language cost calculator in C# .NET (English, Spanish, Chinese, and Indonesian).</w:t>
+      </w:r>
+    </w:p>
+    <w:p>
+      <w:pPr>
+        <w:numPr>
+          <w:ilvl w:val="0"/>
+          <w:numId w:val="14"/>
+        </w:numPr>
+        <w:tabs>
+          <w:tab w:val="left" w:pos="360"/>
+          <w:tab w:val="left" w:pos="1843"/>
+          <w:tab w:val="left" w:pos="1985"/>
+        </w:tabs>
+        <w:spacing w:after="0"/>
+        <w:jc w:val="both"/>
+        <w:rPr>
+          <w:rFonts w:ascii="Spectral" w:eastAsia="Times New Roman" w:hAnsi="Spectral" w:cs="Times New Roman"/>
+          <w:bCs/>
+        </w:rPr>
+      </w:pPr>
+      <w:r>
+        <w:rPr>
+          <w:rFonts w:ascii="Spectral" w:eastAsia="Times New Roman" w:hAnsi="Spectral" w:cs="Times New Roman"/>
+          <w:bCs/>
+        </w:rPr>
+        <w:t>Impact: Expanded global reach and enhanced communication for international sales.</w:t>
+      </w:r>
+    </w:p>
+    <w:p>
+      <w:pPr>
+        <w:tabs>
+          <w:tab w:val="left" w:pos="360"/>
+          <w:tab w:val="left" w:pos="1843"/>
+          <w:tab w:val="left" w:pos="1985"/>
+        </w:tabs>
+        <w:spacing w:after="0"/>
+        <w:jc w:val="both"/>
+        <w:rPr>
+          <w:rFonts w:ascii="Spectral" w:eastAsia="Times New Roman" w:hAnsi="Spectral" w:cs="Times New Roman"/>
+          <w:b/>
+        </w:rPr>
+      </w:pPr>
+      <w:r>
+        <w:rPr>
+          <w:rFonts w:ascii="Spectral" w:eastAsia="Times New Roman" w:hAnsi="Spectral" w:cs="Times New Roman"/>
+          <w:b/>
+          <w:bCs/>
+        </w:rPr>
+        <w:t>Company Website Development</w:t>
+      </w:r>
+    </w:p>
+    <w:p>
+      <w:pPr>
+        <w:numPr>
+          <w:ilvl w:val="0"/>
+          <w:numId w:val="15"/>
+        </w:numPr>
+        <w:tabs>
+          <w:tab w:val="left" w:pos="360"/>
+          <w:tab w:val="left" w:pos="1843"/>
+          <w:tab w:val="left" w:pos="1985"/>
+        </w:tabs>
+        <w:spacing w:after="0"/>
+        <w:jc w:val="both"/>
+        <w:rPr>
+          <w:rFonts w:ascii="Spectral" w:eastAsia="Times New Roman" w:hAnsi="Spectral" w:cs="Times New Roman"/>
+          <w:bCs/>
+        </w:rPr>
+      </w:pPr>
+      <w:r>
+        <w:rPr>
+          <w:rFonts w:ascii="Spectral" w:eastAsia="Times New Roman" w:hAnsi="Spectral" w:cs="Times New Roman"/>
+          <w:bCs/>
+        </w:rPr>
+        <w:t xml:space="preserve">Developed a modern, responsive website using React, with animations, </w:t>
+      </w:r>
+      <w:proofErr w:type="spellStart"/>
+      <w:r>
+        <w:rPr>
+          <w:rFonts w:ascii="Spectral" w:eastAsia="Times New Roman" w:hAnsi="Spectral" w:cs="Times New Roman"/>
+          <w:bCs/>
+        </w:rPr>
+        <w:t>EmailJS</w:t>
+      </w:r>
+      <w:proofErr w:type="spellEnd"/>
+      <w:r>
+        <w:rPr>
+          <w:rFonts w:ascii="Spectral" w:eastAsia="Times New Roman" w:hAnsi="Spectral" w:cs="Times New Roman"/>
+          <w:bCs/>
+        </w:rPr>
+        <w:t xml:space="preserve"> integration, and a CI/CD pipeline.</w:t>
+      </w:r>
+    </w:p>
+    <w:p>
+      <w:pPr>
+        <w:numPr>
+          <w:ilvl w:val="0"/>
+          <w:numId w:val="15"/>
+        </w:numPr>
+        <w:tabs>
+          <w:tab w:val="left" w:pos="360"/>
+          <w:tab w:val="left" w:pos="1843"/>
+          <w:tab w:val="left" w:pos="1985"/>
+        </w:tabs>
+        <w:spacing w:after="0"/>
+        <w:jc w:val="both"/>
+        <w:rPr>
+          <w:rFonts w:ascii="Spectral" w:eastAsia="Times New Roman" w:hAnsi="Spectral" w:cs="Times New Roman"/>
+          <w:bCs/>
+        </w:rPr>
+      </w:pPr>
+      <w:r>
+        <w:rPr>
+          <w:rFonts w:ascii="Spectral" w:eastAsia="Times New Roman" w:hAnsi="Spectral" w:cs="Times New Roman"/>
+          <w:bCs/>
+        </w:rPr>
+        <w:t>Impact: Strengthened online presence and automated deployment processes.</w:t>
+      </w:r>
+    </w:p>
+    <w:p>
+      <w:pPr>
+        <w:tabs>
+          <w:tab w:val="left" w:pos="360"/>
+          <w:tab w:val="left" w:pos="1843"/>
+          <w:tab w:val="left" w:pos="1985"/>
+        </w:tabs>
+        <w:spacing w:after="0"/>
+        <w:jc w:val="both"/>
+        <w:rPr>
+          <w:rFonts w:ascii="Spectral" w:eastAsia="Times New Roman" w:hAnsi="Spectral" w:cs="Times New Roman"/>
+          <w:b/>
+        </w:rPr>
+      </w:pPr>
+      <w:r>
+        <w:rPr>
+          <w:rFonts w:ascii="Spectral" w:eastAsia="Times New Roman" w:hAnsi="Spectral" w:cs="Times New Roman"/>
+          <w:b/>
+          <w:bCs/>
+        </w:rPr>
+        <w:t>Admin Module with Advanced Features</w:t>
+      </w:r>
+    </w:p>
+    <w:p>
+      <w:pPr>
+        <w:numPr>
+          <w:ilvl w:val="0"/>
+          <w:numId w:val="16"/>
+        </w:numPr>
+        <w:tabs>
+          <w:tab w:val="left" w:pos="360"/>
+          <w:tab w:val="left" w:pos="1843"/>
+          <w:tab w:val="left" w:pos="1985"/>
+        </w:tabs>
+        <w:spacing w:after="0"/>
+        <w:jc w:val="both"/>
+        <w:rPr>
+          <w:rFonts w:ascii="Spectral" w:eastAsia="Times New Roman" w:hAnsi="Spectral" w:cs="Times New Roman"/>
+          <w:bCs/>
+        </w:rPr>
+      </w:pPr>
+      <w:r>
+        <w:rPr>
+          <w:rFonts w:ascii="Spectral" w:eastAsia="Times New Roman" w:hAnsi="Spectral" w:cs="Times New Roman"/>
+          <w:bCs/>
+        </w:rPr>
+        <w:t>Developed tools for secure data control and database management.</w:t>
+      </w:r>
+    </w:p>
+    <w:p>
+      <w:pPr>
+        <w:numPr>
+          <w:ilvl w:val="0"/>
+          <w:numId w:val="16"/>
+        </w:numPr>
+        <w:tabs>
+          <w:tab w:val="left" w:pos="360"/>
+          <w:tab w:val="left" w:pos="1843"/>
+          <w:tab w:val="left" w:pos="1985"/>
+        </w:tabs>
+        <w:spacing w:after="0"/>
+        <w:jc w:val="both"/>
+        <w:rPr>
+          <w:rFonts w:ascii="Spectral" w:eastAsia="Times New Roman" w:hAnsi="Spectral" w:cs="Times New Roman"/>
+          <w:bCs/>
+        </w:rPr>
+      </w:pPr>
+      <w:r>
+        <w:rPr>
+          <w:rFonts w:ascii="Spectral" w:eastAsia="Times New Roman" w:hAnsi="Spectral" w:cs="Times New Roman"/>
+          <w:bCs/>
+        </w:rPr>
+        <w:t xml:space="preserve">Integrated multilingual support for </w:t>
+      </w:r>
+      <w:proofErr w:type="spellStart"/>
+      <w:r>
+        <w:rPr>
+          <w:rFonts w:ascii="Spectral" w:eastAsia="Times New Roman" w:hAnsi="Spectral" w:cs="Times New Roman"/>
+          <w:bCs/>
+        </w:rPr>
+        <w:t>FuelAnalyzer</w:t>
+      </w:r>
+      <w:proofErr w:type="spellEnd"/>
+      <w:r>
+        <w:rPr>
+          <w:rFonts w:ascii="Spectral" w:eastAsia="Times New Roman" w:hAnsi="Spectral" w:cs="Times New Roman"/>
+          <w:bCs/>
+        </w:rPr>
+        <w:t>.</w:t>
+      </w:r>
+    </w:p>
+    <w:p>
+      <w:pPr>
+        <w:numPr>
+          <w:ilvl w:val="0"/>
+          <w:numId w:val="16"/>
+        </w:numPr>
+        <w:tabs>
+          <w:tab w:val="left" w:pos="360"/>
+          <w:tab w:val="left" w:pos="1843"/>
+          <w:tab w:val="left" w:pos="1985"/>
+        </w:tabs>
+        <w:spacing w:after="0"/>
+        <w:jc w:val="both"/>
+        <w:rPr>
+          <w:rFonts w:ascii="Spectral" w:eastAsia="Times New Roman" w:hAnsi="Spectral" w:cs="Times New Roman"/>
+          <w:bCs/>
+        </w:rPr>
+      </w:pPr>
+      <w:r>
+        <w:rPr>
+          <w:rFonts w:ascii="Spectral" w:eastAsia="Times New Roman" w:hAnsi="Spectral" w:cs="Times New Roman"/>
+          <w:bCs/>
+        </w:rPr>
+        <w:t>Impact: Enhanced security and simplified internal operations.</w:t>
+      </w:r>
+    </w:p>
+    <w:p>
+      <w:pPr>
+        <w:tabs>
+          <w:tab w:val="left" w:pos="360"/>
+          <w:tab w:val="left" w:pos="1843"/>
+          <w:tab w:val="left" w:pos="1985"/>
+        </w:tabs>
+        <w:spacing w:after="0"/>
+        <w:jc w:val="both"/>
+        <w:rPr>
+          <w:rFonts w:ascii="Spectral" w:eastAsia="Times New Roman" w:hAnsi="Spectral" w:cs="Times New Roman"/>
+          <w:b/>
+        </w:rPr>
+      </w:pPr>
+      <w:r>
+        <w:rPr>
+          <w:rFonts w:ascii="Spectral" w:eastAsia="Times New Roman" w:hAnsi="Spectral" w:cs="Times New Roman"/>
+          <w:b/>
+          <w:bCs/>
+        </w:rPr>
+        <w:t>Validation, Error Handling, and Self-Diagnostics</w:t>
+      </w:r>
+    </w:p>
+    <w:p>
+      <w:pPr>
+        <w:numPr>
+          <w:ilvl w:val="0"/>
+          <w:numId w:val="17"/>
+        </w:numPr>
+        <w:tabs>
+          <w:tab w:val="left" w:pos="360"/>
+          <w:tab w:val="left" w:pos="1843"/>
+          <w:tab w:val="left" w:pos="1985"/>
+        </w:tabs>
+        <w:spacing w:after="0"/>
+        <w:jc w:val="both"/>
+        <w:rPr>
+          <w:rFonts w:ascii="Spectral" w:eastAsia="Times New Roman" w:hAnsi="Spectral" w:cs="Times New Roman"/>
+          <w:bCs/>
+        </w:rPr>
+      </w:pPr>
+      <w:r>
+        <w:rPr>
+          <w:rFonts w:ascii="Spectral" w:eastAsia="Times New Roman" w:hAnsi="Spectral" w:cs="Times New Roman"/>
+          <w:bCs/>
+        </w:rPr>
+        <w:t xml:space="preserve">Improved validation, error messaging, and diagnostics modules in both </w:t>
+      </w:r>
+      <w:proofErr w:type="spellStart"/>
+      <w:r>
+        <w:rPr>
+          <w:rFonts w:ascii="Spectral" w:eastAsia="Times New Roman" w:hAnsi="Spectral" w:cs="Times New Roman"/>
+          <w:bCs/>
+        </w:rPr>
+        <w:t>FuelAnalyzer</w:t>
+      </w:r>
+      <w:proofErr w:type="spellEnd"/>
+      <w:r>
+        <w:rPr>
+          <w:rFonts w:ascii="Spectral" w:eastAsia="Times New Roman" w:hAnsi="Spectral" w:cs="Times New Roman"/>
+          <w:bCs/>
+        </w:rPr>
+        <w:t xml:space="preserve"> and Spectrometer.</w:t>
+      </w:r>
+    </w:p>
+    <w:p>
+      <w:pPr>
+        <w:numPr>
+          <w:ilvl w:val="0"/>
+          <w:numId w:val="17"/>
+        </w:numPr>
+        <w:tabs>
+          <w:tab w:val="left" w:pos="360"/>
+          <w:tab w:val="left" w:pos="1843"/>
+          <w:tab w:val="left" w:pos="1985"/>
+        </w:tabs>
+        <w:spacing w:after="0"/>
+        <w:jc w:val="both"/>
+        <w:rPr>
+          <w:rFonts w:ascii="Spectral" w:eastAsia="Times New Roman" w:hAnsi="Spectral" w:cs="Times New Roman"/>
+          <w:bCs/>
+        </w:rPr>
+      </w:pPr>
+      <w:r>
+        <w:rPr>
+          <w:rFonts w:ascii="Spectral" w:eastAsia="Times New Roman" w:hAnsi="Spectral" w:cs="Times New Roman"/>
+          <w:bCs/>
+        </w:rPr>
+        <w:t>Impact: Reduced errors and improved system reliability.</w:t>
+      </w:r>
+    </w:p>
+    <w:p>
+      <w:pPr>
+        <w:tabs>
+          <w:tab w:val="left" w:pos="360"/>
+          <w:tab w:val="left" w:pos="1843"/>
+          <w:tab w:val="left" w:pos="1985"/>
+        </w:tabs>
+        <w:spacing w:after="0"/>
+        <w:jc w:val="both"/>
+        <w:rPr>
+          <w:rFonts w:ascii="Spectral" w:eastAsia="Times New Roman" w:hAnsi="Spectral" w:cs="Times New Roman"/>
+          <w:b/>
+        </w:rPr>
+      </w:pPr>
+      <w:r>
+        <w:rPr>
+          <w:rFonts w:ascii="Spectral" w:eastAsia="Times New Roman" w:hAnsi="Spectral" w:cs="Times New Roman"/>
+          <w:b/>
+          <w:bCs/>
+        </w:rPr>
+        <w:t>History Tracking, Data Export, and Database Connectivity</w:t>
+      </w:r>
+    </w:p>
+    <w:p>
+      <w:pPr>
+        <w:numPr>
+          <w:ilvl w:val="0"/>
+          <w:numId w:val="18"/>
+        </w:numPr>
+        <w:tabs>
+          <w:tab w:val="left" w:pos="360"/>
+          <w:tab w:val="left" w:pos="1843"/>
+          <w:tab w:val="left" w:pos="1985"/>
+        </w:tabs>
+        <w:spacing w:after="0"/>
+        <w:jc w:val="both"/>
+        <w:rPr>
+          <w:rFonts w:ascii="Spectral" w:eastAsia="Times New Roman" w:hAnsi="Spectral" w:cs="Times New Roman"/>
+          <w:bCs/>
+        </w:rPr>
+      </w:pPr>
+      <w:r>
+        <w:rPr>
+          <w:rFonts w:ascii="Spectral" w:eastAsia="Times New Roman" w:hAnsi="Spectral" w:cs="Times New Roman"/>
+          <w:bCs/>
+        </w:rPr>
+        <w:t>Implemented historical data tracking, export functionality (CSV/PDF/SPC), and database integration.</w:t>
+      </w:r>
+    </w:p>
+    <w:p>
+      <w:pPr>
+        <w:numPr>
+          <w:ilvl w:val="0"/>
+          <w:numId w:val="18"/>
+        </w:numPr>
+        <w:tabs>
+          <w:tab w:val="left" w:pos="360"/>
+          <w:tab w:val="left" w:pos="1843"/>
+          <w:tab w:val="left" w:pos="1985"/>
+        </w:tabs>
+        <w:spacing w:after="0"/>
+        <w:jc w:val="both"/>
+        <w:rPr>
+          <w:rFonts w:ascii="Spectral" w:eastAsia="Times New Roman" w:hAnsi="Spectral" w:cs="Times New Roman"/>
+          <w:bCs/>
+        </w:rPr>
+      </w:pPr>
+      <w:r>
+        <w:rPr>
+          <w:rFonts w:ascii="Spectral" w:eastAsia="Times New Roman" w:hAnsi="Spectral" w:cs="Times New Roman"/>
+          <w:bCs/>
+        </w:rPr>
+        <w:t>Impact: Enhanced data management and reporting capabilities.</w:t>
+      </w:r>
+    </w:p>
+    <w:p>
+      <w:pPr>
+        <w:tabs>
+          <w:tab w:val="left" w:pos="360"/>
+          <w:tab w:val="left" w:pos="1843"/>
+          <w:tab w:val="left" w:pos="1985"/>
+        </w:tabs>
+        <w:spacing w:after="0"/>
+        <w:jc w:val="both"/>
+        <w:rPr>
+          <w:rFonts w:ascii="Spectral" w:eastAsia="Times New Roman" w:hAnsi="Spectral" w:cs="Times New Roman"/>
+          <w:b/>
+        </w:rPr>
+      </w:pPr>
+      <w:r>
+        <w:rPr>
+          <w:rFonts w:ascii="Spectral" w:eastAsia="Times New Roman" w:hAnsi="Spectral" w:cs="Times New Roman"/>
+          <w:b/>
+          <w:bCs/>
+        </w:rPr>
+        <w:t>Team and Project Leadership</w:t>
+      </w:r>
+    </w:p>
+    <w:p>
+      <w:pPr>
+        <w:numPr>
+          <w:ilvl w:val="0"/>
+          <w:numId w:val="19"/>
+        </w:numPr>
+        <w:tabs>
+          <w:tab w:val="left" w:pos="360"/>
+          <w:tab w:val="left" w:pos="1843"/>
+          <w:tab w:val="left" w:pos="1985"/>
+        </w:tabs>
+        <w:spacing w:after="0"/>
+        <w:jc w:val="both"/>
+        <w:rPr>
+          <w:rFonts w:ascii="Spectral" w:eastAsia="Times New Roman" w:hAnsi="Spectral" w:cs="Times New Roman"/>
+          <w:bCs/>
+        </w:rPr>
+      </w:pPr>
+      <w:r>
+        <w:rPr>
+          <w:rFonts w:ascii="Spectral" w:eastAsia="Times New Roman" w:hAnsi="Spectral" w:cs="Times New Roman"/>
+          <w:bCs/>
+        </w:rPr>
+        <w:lastRenderedPageBreak/>
+        <w:t>Led a software team, mentored developers and interns, and ensured project milestones were met.</w:t>
+      </w:r>
+    </w:p>
+    <w:p>
+      <w:pPr>
+        <w:numPr>
+          <w:ilvl w:val="0"/>
+          <w:numId w:val="19"/>
+        </w:numPr>
+        <w:tabs>
+          <w:tab w:val="left" w:pos="360"/>
+          <w:tab w:val="left" w:pos="1843"/>
+          <w:tab w:val="left" w:pos="1985"/>
+        </w:tabs>
+        <w:spacing w:after="0"/>
+        <w:jc w:val="both"/>
+        <w:rPr>
+          <w:rFonts w:ascii="Spectral" w:eastAsia="Times New Roman" w:hAnsi="Spectral" w:cs="Times New Roman"/>
+          <w:bCs/>
+        </w:rPr>
+      </w:pPr>
+      <w:r>
+        <w:rPr>
+          <w:rFonts w:ascii="Spectral" w:eastAsia="Times New Roman" w:hAnsi="Spectral" w:cs="Times New Roman"/>
+          <w:bCs/>
+        </w:rPr>
+        <w:t>Managed version control with Git, ensuring efficient collaboration.</w:t>
+      </w:r>
+    </w:p>
+    <w:p>
+      <w:pPr>
+        <w:numPr>
+          <w:ilvl w:val="0"/>
+          <w:numId w:val="19"/>
+        </w:numPr>
+        <w:tabs>
+          <w:tab w:val="left" w:pos="360"/>
+          <w:tab w:val="left" w:pos="1843"/>
+          <w:tab w:val="left" w:pos="1985"/>
+        </w:tabs>
+        <w:spacing w:after="0"/>
+        <w:jc w:val="both"/>
+        <w:rPr>
+          <w:rFonts w:ascii="Spectral" w:eastAsia="Times New Roman" w:hAnsi="Spectral" w:cs="Times New Roman"/>
+          <w:bCs/>
+        </w:rPr>
+      </w:pPr>
+      <w:r>
+        <w:rPr>
+          <w:rFonts w:ascii="Spectral" w:eastAsia="Times New Roman" w:hAnsi="Spectral" w:cs="Times New Roman"/>
+          <w:bCs/>
+        </w:rPr>
+        <w:t xml:space="preserve">Delivered the </w:t>
+      </w:r>
+      <w:proofErr w:type="spellStart"/>
+      <w:r>
+        <w:rPr>
+          <w:rFonts w:ascii="Spectral" w:eastAsia="Times New Roman" w:hAnsi="Spectral" w:cs="Times New Roman"/>
+          <w:bCs/>
+        </w:rPr>
+        <w:t>FuelAnalyzer</w:t>
+      </w:r>
+      <w:proofErr w:type="spellEnd"/>
+      <w:r>
+        <w:rPr>
+          <w:rFonts w:ascii="Spectral" w:eastAsia="Times New Roman" w:hAnsi="Spectral" w:cs="Times New Roman"/>
+          <w:bCs/>
+        </w:rPr>
+        <w:t xml:space="preserve"> and Spectrometer projects on time, with global deployment.</w:t>
+      </w:r>
+    </w:p>
+    <w:p>
+      <w:pPr>
+        <w:tabs>
+          <w:tab w:val="left" w:pos="360"/>
+          <w:tab w:val="left" w:pos="1843"/>
+          <w:tab w:val="left" w:pos="1985"/>
+        </w:tabs>
+        <w:spacing w:after="0"/>
+        <w:jc w:val="both"/>
+        <w:rPr>
+          <w:rFonts w:ascii="Spectral" w:eastAsia="Times New Roman" w:hAnsi="Spectral" w:cs="Times New Roman"/>
+          <w:b/>
+        </w:rPr>
+      </w:pPr>
+      <w:r>
+        <w:rPr>
+          <w:rFonts w:ascii="Spectral" w:eastAsia="Times New Roman" w:hAnsi="Spectral" w:cs="Times New Roman"/>
+          <w:b/>
+        </w:rPr>
+        <w:tab/>
         <w:t xml:space="preserve"> </w:t>
       </w:r>
-      <w:r>
-        <w:rPr>
-          <w:rFonts w:ascii="Spectral" w:eastAsia="Times New Roman" w:hAnsi="Spectral" w:cs="Times New Roman"/>
-          <w:bCs/>
-        </w:rPr>
-        <w:t xml:space="preserve">Developed algorithms and functionalities in C# for </w:t>
+    </w:p>
+    <w:p>
+      <w:pPr>
+        <w:tabs>
+          <w:tab w:val="left" w:pos="360"/>
+          <w:tab w:val="left" w:pos="1843"/>
+          <w:tab w:val="left" w:pos="1985"/>
+        </w:tabs>
+        <w:spacing w:after="0"/>
+        <w:jc w:val="both"/>
+        <w:rPr>
+          <w:rFonts w:ascii="Spectral" w:eastAsia="Times New Roman" w:hAnsi="Spectral" w:cs="Times New Roman"/>
+          <w:sz w:val="20"/>
+          <w:szCs w:val="20"/>
+        </w:rPr>
+      </w:pPr>
+      <w:r>
+        <w:rPr>
+          <w:rFonts w:ascii="Spectral" w:eastAsia="Times New Roman" w:hAnsi="Spectral" w:cs="Times New Roman"/>
+          <w:b/>
+        </w:rPr>
+        <w:t>(</w:t>
+      </w:r>
+      <w:r>
+        <w:rPr>
+          <w:rFonts w:ascii="Spectral" w:eastAsia="Times New Roman" w:hAnsi="Spectral" w:cs="Times New Roman"/>
+          <w:b/>
+        </w:rPr>
+        <w:t>2</w:t>
+      </w:r>
+      <w:r>
+        <w:rPr>
+          <w:rFonts w:ascii="Spectral" w:eastAsia="Times New Roman" w:hAnsi="Spectral" w:cs="Times New Roman"/>
+          <w:b/>
+        </w:rPr>
+        <w:t xml:space="preserve">).Net Developer at </w:t>
       </w:r>
       <w:proofErr w:type="spellStart"/>
       <w:r>
         <w:rPr>
           <w:rFonts w:ascii="Spectral" w:eastAsia="Times New Roman" w:hAnsi="Spectral" w:cs="Times New Roman"/>
-          <w:bCs/>
-        </w:rPr>
-        <w:t>analyzing</w:t>
+          <w:b/>
+        </w:rPr>
+        <w:t>Jobline</w:t>
       </w:r>
       <w:proofErr w:type="spellEnd"/>
       <w:r>
         <w:rPr>
           <w:rFonts w:ascii="Spectral" w:eastAsia="Times New Roman" w:hAnsi="Spectral" w:cs="Times New Roman"/>
-          <w:bCs/>
-        </w:rPr>
-        <w:t xml:space="preserve"> the measurement values of Wavenumber </w:t>
-      </w:r>
-      <w:proofErr w:type="gramStart"/>
-      <w:r>
-        <w:rPr>
-          <w:rFonts w:ascii="Spectral" w:eastAsia="Times New Roman" w:hAnsi="Spectral" w:cs="Times New Roman"/>
-          <w:bCs/>
-        </w:rPr>
-        <w:t>From</w:t>
-      </w:r>
-      <w:proofErr w:type="gramEnd"/>
-      <w:r>
-        <w:rPr>
-          <w:rFonts w:ascii="Spectral" w:eastAsia="Times New Roman" w:hAnsi="Spectral" w:cs="Times New Roman"/>
-          <w:bCs/>
-        </w:rPr>
-        <w:t xml:space="preserve"> and Wavenumber To </w:t>
-      </w:r>
-      <w:proofErr w:type="spellStart"/>
-      <w:r>
-        <w:rPr>
-          <w:rFonts w:ascii="Spectral" w:eastAsia="Times New Roman" w:hAnsi="Spectral" w:cs="Times New Roman"/>
-          <w:bCs/>
-        </w:rPr>
-        <w:t>based</w:t>
-      </w:r>
-      <w:proofErr w:type="spellEnd"/>
-      <w:r>
-        <w:rPr>
-          <w:rFonts w:ascii="Spectral" w:eastAsia="Times New Roman" w:hAnsi="Spectral" w:cs="Times New Roman"/>
-          <w:bCs/>
-        </w:rPr>
-        <w:t xml:space="preserve"> on Spectrometer product numbers.</w:t>
+          <w:b/>
+        </w:rPr>
+        <w:t xml:space="preserve"> Resources Pte Ltd </w:t>
+      </w:r>
+      <w:r>
+        <w:rPr>
+          <w:rFonts w:ascii="Spectral" w:eastAsia="Times New Roman" w:hAnsi="Spectral" w:cs="Times New Roman"/>
+          <w:b/>
+        </w:rPr>
+        <w:tab/>
+      </w:r>
+      <w:r>
+        <w:rPr>
+          <w:rFonts w:ascii="Spectral" w:eastAsia="Times New Roman" w:hAnsi="Spectral" w:cs="Times New Roman"/>
+          <w:b/>
+        </w:rPr>
+        <w:tab/>
+      </w:r>
+      <w:r>
+        <w:rPr>
+          <w:rFonts w:ascii="Spectral" w:eastAsia="Times New Roman" w:hAnsi="Spectral" w:cs="Times New Roman"/>
+          <w:b/>
+        </w:rPr>
+        <w:tab/>
+      </w:r>
+      <w:r>
+        <w:rPr>
+          <w:rFonts w:ascii="Spectral" w:eastAsia="Times New Roman" w:hAnsi="Spectral" w:cs="Times New Roman"/>
+          <w:b/>
+        </w:rPr>
+        <w:tab/>
+      </w:r>
+      <w:r>
+        <w:rPr>
+          <w:rFonts w:ascii="Spectral" w:eastAsia="Times New Roman" w:hAnsi="Spectral" w:cs="Times New Roman"/>
+          <w:b/>
+        </w:rPr>
+        <w:tab/>
+      </w:r>
+      <w:r>
+        <w:rPr>
+          <w:rFonts w:ascii="Spectral" w:eastAsia="Times New Roman" w:hAnsi="Spectral" w:cs="Times New Roman"/>
+          <w:b/>
+        </w:rPr>
+        <w:tab/>
+        <w:t xml:space="preserve"> </w:t>
+      </w:r>
+      <w:r>
+        <w:rPr>
+          <w:rFonts w:ascii="Spectral" w:eastAsia="Times New Roman" w:hAnsi="Spectral" w:cs="Times New Roman"/>
+          <w:b/>
+        </w:rPr>
+        <w:t xml:space="preserve">Dec 2021 – </w:t>
+      </w:r>
+      <w:r>
+        <w:rPr>
+          <w:rFonts w:ascii="Spectral" w:eastAsia="Times New Roman" w:hAnsi="Spectral" w:cs="Times New Roman"/>
+          <w:b/>
+        </w:rPr>
+        <w:t>Nov 2023</w:t>
+      </w:r>
+      <w:r>
+        <w:rPr>
+          <w:rFonts w:ascii="Spectral" w:eastAsia="Times New Roman" w:hAnsi="Spectral" w:cs="Times New Roman"/>
+          <w:b/>
+        </w:rPr>
+        <w:t xml:space="preserve"> </w:t>
+      </w:r>
+    </w:p>
+    <w:p>
+      <w:pPr>
+        <w:pStyle w:val="ListParagraph"/>
+        <w:tabs>
+          <w:tab w:val="left" w:pos="360"/>
+          <w:tab w:val="left" w:pos="1843"/>
+          <w:tab w:val="left" w:pos="1985"/>
+        </w:tabs>
+        <w:spacing w:after="0"/>
+        <w:ind w:left="356"/>
+        <w:jc w:val="both"/>
+        <w:rPr>
+          <w:rFonts w:ascii="Spectral" w:eastAsia="Times New Roman" w:hAnsi="Spectral" w:cs="Times New Roman"/>
+          <w:b/>
+        </w:rPr>
+      </w:pPr>
+      <w:r>
+        <w:rPr>
+          <w:rFonts w:ascii="Spectral" w:eastAsia="Times New Roman" w:hAnsi="Spectral" w:cs="Times New Roman"/>
+          <w:b/>
+        </w:rPr>
+        <w:t>Work Location  : Singtel Telecommunication</w:t>
       </w:r>
     </w:p>
     <w:p>
@@ -784,30 +1567,30 @@
       <w:r>
         <w:rPr>
           <w:rFonts w:ascii="Spectral" w:eastAsia="Times New Roman" w:hAnsi="Spectral" w:cs="Times New Roman"/>
-          <w:b/>
-        </w:rPr>
-        <w:t>User-friendly interface development</w:t>
-      </w:r>
-      <w:r>
-        <w:rPr>
-          <w:rFonts w:ascii="Spectral" w:eastAsia="Times New Roman" w:hAnsi="Spectral" w:cs="Times New Roman"/>
-          <w:bCs/>
-        </w:rPr>
-        <w:t>: Leveraged WPF</w:t>
-      </w:r>
-      <w:r>
-        <w:rPr>
-          <w:rFonts w:ascii="Spectral" w:eastAsia="Times New Roman" w:hAnsi="Spectral" w:cs="Times New Roman"/>
-          <w:bCs/>
-        </w:rPr>
-        <w:t xml:space="preserve"> </w:t>
-      </w:r>
-      <w:r>
-        <w:rPr>
-          <w:rFonts w:ascii="Spectral" w:eastAsia="Times New Roman" w:hAnsi="Spectral" w:cs="Times New Roman"/>
-          <w:bCs/>
-        </w:rPr>
-        <w:t>to create an intuitive user interface allowing seamless initiation of measurements and real-time visualization of concentration values.</w:t>
+          <w:bCs/>
+        </w:rPr>
+        <w:t>Developed</w:t>
+      </w:r>
+      <w:r>
+        <w:rPr>
+          <w:rFonts w:ascii="Spectral" w:eastAsia="Times New Roman" w:hAnsi="Spectral" w:cs="Times New Roman"/>
+          <w:bCs/>
+        </w:rPr>
+        <w:t xml:space="preserve"> and maintained </w:t>
+      </w:r>
+      <w:r>
+        <w:rPr>
+          <w:rFonts w:ascii="Spectral" w:eastAsia="Times New Roman" w:hAnsi="Spectral" w:cs="Times New Roman"/>
+          <w:b/>
+        </w:rPr>
+        <w:t>ReactJS front-end components</w:t>
+      </w:r>
+      <w:r>
+        <w:rPr>
+          <w:rFonts w:ascii="Spectral" w:eastAsia="Times New Roman" w:hAnsi="Spectral" w:cs="Times New Roman"/>
+          <w:bCs/>
+        </w:rPr>
+        <w:t xml:space="preserve"> for customer-facing web application</w:t>
       </w:r>
     </w:p>
     <w:p>
@@ -826,36 +1609,50 @@
         <w:jc w:val="both"/>
         <w:rPr>
           <w:rFonts w:ascii="Spectral" w:eastAsia="Times New Roman" w:hAnsi="Spectral" w:cs="Times New Roman"/>
-          <w:bCs/>
-        </w:rPr>
-      </w:pPr>
-      <w:r>
-        <w:rPr>
-          <w:rFonts w:ascii="Spectral" w:eastAsia="Times New Roman" w:hAnsi="Spectral" w:cs="Times New Roman"/>
-          <w:b/>
-        </w:rPr>
-        <w:t>Data export functionality:</w:t>
-      </w:r>
-      <w:r>
-        <w:rPr>
-          <w:rFonts w:ascii="Spectral" w:eastAsia="Times New Roman" w:hAnsi="Spectral" w:cs="Times New Roman"/>
-          <w:bCs/>
-        </w:rPr>
-        <w:t xml:space="preserve"> Utilized C# to implement a feature enabling users to save measurement values to CSV</w:t>
-      </w:r>
-      <w:r>
-        <w:rPr>
-          <w:rFonts w:ascii="Spectral" w:eastAsia="Times New Roman" w:hAnsi="Spectral" w:cs="Times New Roman"/>
-          <w:bCs/>
-        </w:rPr>
-        <w:t xml:space="preserve"> and PDF</w:t>
-      </w:r>
-      <w:r>
-        <w:rPr>
-          <w:rFonts w:ascii="Spectral" w:eastAsia="Times New Roman" w:hAnsi="Spectral" w:cs="Times New Roman"/>
-          <w:bCs/>
-        </w:rPr>
-        <w:t xml:space="preserve"> files for further analysis, ensuring data accessibility and compatibility.</w:t>
+          <w:b/>
+        </w:rPr>
+      </w:pPr>
+      <w:r>
+        <w:rPr>
+          <w:rFonts w:ascii="Spectral" w:eastAsia="Times New Roman" w:hAnsi="Spectral" w:cs="Times New Roman"/>
+          <w:bCs/>
+        </w:rPr>
+        <w:t xml:space="preserve">Implemented </w:t>
+      </w:r>
+      <w:r>
+        <w:rPr>
+          <w:rFonts w:ascii="Spectral" w:eastAsia="Times New Roman" w:hAnsi="Spectral" w:cs="Times New Roman"/>
+          <w:b/>
+        </w:rPr>
+        <w:t>RESTful APIs</w:t>
+      </w:r>
+      <w:r>
+        <w:rPr>
+          <w:rFonts w:ascii="Spectral" w:eastAsia="Times New Roman" w:hAnsi="Spectral" w:cs="Times New Roman"/>
+          <w:bCs/>
+        </w:rPr>
+        <w:t xml:space="preserve"> using </w:t>
+      </w:r>
+      <w:r>
+        <w:rPr>
+          <w:rFonts w:ascii="Spectral" w:eastAsia="Times New Roman" w:hAnsi="Spectral" w:cs="Times New Roman"/>
+          <w:b/>
+        </w:rPr>
+        <w:t>.NET Core</w:t>
+      </w:r>
+      <w:r>
+        <w:rPr>
+          <w:rFonts w:ascii="Spectral" w:eastAsia="Times New Roman" w:hAnsi="Spectral" w:cs="Times New Roman"/>
+          <w:bCs/>
+        </w:rPr>
+        <w:t xml:space="preserve"> to facilitate communication between the front-end and backend systems</w:t>
+      </w:r>
+      <w:r>
+        <w:rPr>
+          <w:rFonts w:ascii="Spectral" w:eastAsia="Times New Roman" w:hAnsi="Spectral" w:cs="Times New Roman"/>
+          <w:bCs/>
+        </w:rPr>
+        <w:t>.</w:t>
       </w:r>
     </w:p>
     <w:p>
@@ -880,159 +1677,53 @@
       <w:r>
         <w:rPr>
           <w:rFonts w:ascii="Spectral" w:eastAsia="Times New Roman" w:hAnsi="Spectral" w:cs="Times New Roman"/>
-          <w:b/>
-        </w:rPr>
-        <w:t>Self-diagnostics</w:t>
-      </w:r>
-      <w:r>
-        <w:rPr>
-          <w:rFonts w:ascii="Spectral" w:eastAsia="Times New Roman" w:hAnsi="Spectral" w:cs="Times New Roman"/>
-          <w:b/>
-        </w:rPr>
-        <w:t xml:space="preserve"> </w:t>
-      </w:r>
-      <w:r>
-        <w:rPr>
-          <w:rFonts w:ascii="Spectral" w:eastAsia="Times New Roman" w:hAnsi="Spectral" w:cs="Times New Roman"/>
-          <w:b/>
-        </w:rPr>
-        <w:t>module</w:t>
-      </w:r>
-      <w:r>
-        <w:rPr>
-          <w:rFonts w:ascii="Spectral" w:eastAsia="Times New Roman" w:hAnsi="Spectral" w:cs="Times New Roman"/>
-          <w:bCs/>
-        </w:rPr>
-        <w:t xml:space="preserve">: </w:t>
-      </w:r>
-    </w:p>
-    <w:p>
-      <w:pPr>
-        <w:pStyle w:val="ListParagraph"/>
-        <w:tabs>
-          <w:tab w:val="left" w:pos="360"/>
-          <w:tab w:val="left" w:pos="1843"/>
-          <w:tab w:val="left" w:pos="1985"/>
-        </w:tabs>
-        <w:spacing w:after="0"/>
-        <w:jc w:val="both"/>
-        <w:rPr>
-          <w:rFonts w:ascii="Spectral" w:eastAsia="Times New Roman" w:hAnsi="Spectral" w:cs="Times New Roman"/>
-          <w:bCs/>
-        </w:rPr>
-      </w:pPr>
+          <w:bCs/>
+        </w:rPr>
+        <w:t xml:space="preserve">Gathered and </w:t>
+      </w:r>
       <w:proofErr w:type="spellStart"/>
       <w:r>
         <w:rPr>
           <w:rFonts w:ascii="Spectral" w:eastAsia="Times New Roman" w:hAnsi="Spectral" w:cs="Times New Roman"/>
-          <w:b/>
-        </w:rPr>
-        <w:t>FuelAnalyzer</w:t>
+          <w:bCs/>
+        </w:rPr>
+        <w:t>analyzed</w:t>
       </w:r>
       <w:proofErr w:type="spellEnd"/>
       <w:r>
         <w:rPr>
           <w:rFonts w:ascii="Spectral" w:eastAsia="Times New Roman" w:hAnsi="Spectral" w:cs="Times New Roman"/>
-          <w:b/>
-        </w:rPr>
-        <w:t xml:space="preserve"> </w:t>
-      </w:r>
-      <w:r>
-        <w:rPr>
-          <w:rFonts w:ascii="Spectral" w:eastAsia="Times New Roman" w:hAnsi="Spectral" w:cs="Times New Roman"/>
-          <w:bCs/>
-        </w:rPr>
-        <w:t>-</w:t>
-      </w:r>
-      <w:r>
-        <w:rPr>
-          <w:rFonts w:ascii="Spectral" w:eastAsia="Times New Roman" w:hAnsi="Spectral" w:cs="Times New Roman"/>
-          <w:bCs/>
-        </w:rPr>
-        <w:t xml:space="preserve"> </w:t>
-      </w:r>
-      <w:r>
-        <w:rPr>
-          <w:rFonts w:ascii="Spectral" w:eastAsia="Times New Roman" w:hAnsi="Spectral" w:cs="Times New Roman"/>
-          <w:bCs/>
-        </w:rPr>
-        <w:t>Engineered a self-diagnostics module in C# to assess instrument standardization, ensuring the accuracy and reliability of results in the WPF application.</w:t>
-      </w:r>
-    </w:p>
-    <w:p>
-      <w:pPr>
-        <w:pStyle w:val="ListParagraph"/>
-        <w:tabs>
-          <w:tab w:val="left" w:pos="360"/>
-          <w:tab w:val="left" w:pos="1843"/>
-          <w:tab w:val="left" w:pos="1985"/>
-        </w:tabs>
-        <w:spacing w:after="0"/>
-        <w:jc w:val="both"/>
-        <w:rPr>
-          <w:rFonts w:ascii="Spectral" w:eastAsia="Times New Roman" w:hAnsi="Spectral" w:cs="Times New Roman"/>
-          <w:bCs/>
-        </w:rPr>
-      </w:pPr>
-      <w:r>
-        <w:rPr>
-          <w:rFonts w:ascii="Spectral" w:eastAsia="Times New Roman" w:hAnsi="Spectral" w:cs="Times New Roman"/>
-          <w:b/>
-        </w:rPr>
-        <w:t xml:space="preserve">Spectrometer </w:t>
-      </w:r>
-      <w:r>
-        <w:rPr>
-          <w:rFonts w:ascii="Spectral" w:eastAsia="Times New Roman" w:hAnsi="Spectral" w:cs="Times New Roman"/>
-          <w:bCs/>
-        </w:rPr>
-        <w:t>-</w:t>
-      </w:r>
-      <w:r>
-        <w:rPr>
-          <w:rFonts w:ascii="Spectral" w:eastAsia="Times New Roman" w:hAnsi="Spectral" w:cs="Times New Roman"/>
-          <w:bCs/>
-        </w:rPr>
-        <w:t xml:space="preserve"> </w:t>
-      </w:r>
-      <w:r>
-        <w:rPr>
-          <w:rFonts w:ascii="Spectral" w:eastAsia="Times New Roman" w:hAnsi="Spectral" w:cs="Times New Roman"/>
-          <w:bCs/>
-        </w:rPr>
-        <w:t xml:space="preserve">Integrated functionalities </w:t>
-      </w:r>
-      <w:proofErr w:type="gramStart"/>
-      <w:r>
-        <w:rPr>
-          <w:rFonts w:ascii="Spectral" w:eastAsia="Times New Roman" w:hAnsi="Spectral" w:cs="Times New Roman"/>
-          <w:bCs/>
-        </w:rPr>
-        <w:t>similar to</w:t>
-      </w:r>
-      <w:proofErr w:type="gramEnd"/>
-      <w:r>
-        <w:rPr>
-          <w:rFonts w:ascii="Spectral" w:eastAsia="Times New Roman" w:hAnsi="Spectral" w:cs="Times New Roman"/>
-          <w:bCs/>
-        </w:rPr>
-        <w:t xml:space="preserve"> the fuel </w:t>
-      </w:r>
-      <w:proofErr w:type="spellStart"/>
-      <w:r>
-        <w:rPr>
-          <w:rFonts w:ascii="Spectral" w:eastAsia="Times New Roman" w:hAnsi="Spectral" w:cs="Times New Roman"/>
-          <w:bCs/>
-        </w:rPr>
-        <w:t>analyzer</w:t>
-      </w:r>
-      <w:proofErr w:type="spellEnd"/>
-      <w:r>
-        <w:rPr>
-          <w:rFonts w:ascii="Spectral" w:eastAsia="Times New Roman" w:hAnsi="Spectral" w:cs="Times New Roman"/>
-          <w:bCs/>
-        </w:rPr>
-        <w:t xml:space="preserve"> while adding features for user-uploaded background files and scanning new backgrounds.</w:t>
+          <w:bCs/>
+        </w:rPr>
+        <w:t xml:space="preserve"> business </w:t>
+      </w:r>
+      <w:r>
+        <w:rPr>
+          <w:rFonts w:ascii="Spectral" w:eastAsia="Times New Roman" w:hAnsi="Spectral" w:cs="Times New Roman"/>
+          <w:b/>
+        </w:rPr>
+        <w:t>user requirements</w:t>
+      </w:r>
+      <w:r>
+        <w:rPr>
+          <w:rFonts w:ascii="Spectral" w:eastAsia="Times New Roman" w:hAnsi="Spectral" w:cs="Times New Roman"/>
+          <w:bCs/>
+        </w:rPr>
+        <w:t xml:space="preserve"> and providing </w:t>
+      </w:r>
+      <w:r>
+        <w:rPr>
+          <w:rFonts w:ascii="Spectral" w:eastAsia="Times New Roman" w:hAnsi="Spectral" w:cs="Times New Roman"/>
+          <w:b/>
+        </w:rPr>
+        <w:t>technical solution designs</w:t>
+      </w:r>
+      <w:r>
+        <w:rPr>
+          <w:rFonts w:ascii="Spectral" w:eastAsia="Times New Roman" w:hAnsi="Spectral" w:cs="Times New Roman"/>
+          <w:bCs/>
+        </w:rPr>
+        <w:t>.</w:t>
       </w:r>
     </w:p>
     <w:p>
@@ -1057,23 +1748,23 @@
       <w:r>
         <w:rPr>
           <w:rFonts w:ascii="Spectral" w:eastAsia="Times New Roman" w:hAnsi="Spectral" w:cs="Times New Roman"/>
-          <w:b/>
-        </w:rPr>
-        <w:t>Custom dialog development:</w:t>
-      </w:r>
-      <w:r>
-        <w:rPr>
-          <w:rFonts w:ascii="Spectral" w:eastAsia="Times New Roman" w:hAnsi="Spectral" w:cs="Times New Roman"/>
-          <w:bCs/>
-        </w:rPr>
-        <w:t xml:space="preserve"> Developed a custom dialog in WPF and C# to address usability concerns on industrial PCs, allowing users to easily change the save location for exported data.</w:t>
-      </w:r>
-      <w:r>
-        <w:rPr>
-          <w:rFonts w:ascii="Spectral" w:eastAsia="Times New Roman" w:hAnsi="Spectral" w:cs="Times New Roman"/>
-          <w:bCs/>
-        </w:rPr>
-        <w:t xml:space="preserve"> Also fixed the UI design and form dialog to be responsible for touch screen pcs.</w:t>
+          <w:bCs/>
+        </w:rPr>
+        <w:t xml:space="preserve">Collaborated in </w:t>
+      </w:r>
+      <w:r>
+        <w:rPr>
+          <w:rFonts w:ascii="Spectral" w:eastAsia="Times New Roman" w:hAnsi="Spectral" w:cs="Times New Roman"/>
+          <w:b/>
+        </w:rPr>
+        <w:t>Agile</w:t>
+      </w:r>
+      <w:r>
+        <w:rPr>
+          <w:rFonts w:ascii="Spectral" w:eastAsia="Times New Roman" w:hAnsi="Spectral" w:cs="Times New Roman"/>
+          <w:bCs/>
+        </w:rPr>
+        <w:t xml:space="preserve"> development methodologies with cross-functional teams for successful and timely project delivery.</w:t>
       </w:r>
     </w:p>
     <w:p>
@@ -1097,49 +1788,23 @@
       </w:pPr>
       <w:r>
         <w:rPr>
-          <w:rFonts w:ascii="Spectral" w:eastAsia="Times New Roman" w:hAnsi="Spectral" w:cs="Times New Roman"/>
-          <w:b/>
-        </w:rPr>
-        <w:t xml:space="preserve">Integration of </w:t>
-      </w:r>
-      <w:proofErr w:type="spellStart"/>
-      <w:r>
-        <w:rPr>
-          <w:rFonts w:ascii="Spectral" w:eastAsia="Times New Roman" w:hAnsi="Spectral" w:cs="Times New Roman"/>
-          <w:b/>
-        </w:rPr>
-        <w:t>livechart</w:t>
-      </w:r>
-      <w:proofErr w:type="spellEnd"/>
-      <w:r>
-        <w:rPr>
-          <w:rFonts w:ascii="Spectral" w:eastAsia="Times New Roman" w:hAnsi="Spectral" w:cs="Times New Roman"/>
-          <w:b/>
-        </w:rPr>
-        <w:t xml:space="preserve"> functionality:</w:t>
-      </w:r>
-      <w:r>
-        <w:rPr>
-          <w:rFonts w:ascii="Spectral" w:eastAsia="Times New Roman" w:hAnsi="Spectral" w:cs="Times New Roman"/>
-          <w:bCs/>
-        </w:rPr>
-        <w:t xml:space="preserve"> Integrated </w:t>
-      </w:r>
-      <w:proofErr w:type="spellStart"/>
-      <w:r>
-        <w:rPr>
-          <w:rFonts w:ascii="Spectral" w:eastAsia="Times New Roman" w:hAnsi="Spectral" w:cs="Times New Roman"/>
-          <w:bCs/>
-        </w:rPr>
-        <w:t>livechart</w:t>
-      </w:r>
-      <w:proofErr w:type="spellEnd"/>
-      <w:r>
-        <w:rPr>
-          <w:rFonts w:ascii="Spectral" w:eastAsia="Times New Roman" w:hAnsi="Spectral" w:cs="Times New Roman"/>
-          <w:bCs/>
-        </w:rPr>
-        <w:t xml:space="preserve"> functionality using C# within the WPF application to display scan results of air backgrounds, enhancing user visualization and understanding of data.</w:t>
+          <w:rFonts w:ascii="Spectral" w:hAnsi="Spectral" w:cs="Times New Roman"/>
+        </w:rPr>
+        <w:t xml:space="preserve">Took ownership of providing technical support to customers, promptly resolving issues and concerns to ensure client satisfaction with </w:t>
+      </w:r>
+      <w:r>
+        <w:rPr>
+          <w:rFonts w:ascii="Spectral" w:hAnsi="Spectral" w:cs="Times New Roman"/>
+          <w:b/>
+          <w:bCs/>
+        </w:rPr>
+        <w:t>Level 2 (L2) support</w:t>
+      </w:r>
+      <w:r>
+        <w:rPr>
+          <w:rFonts w:ascii="Spectral" w:hAnsi="Spectral" w:cs="Times New Roman"/>
+        </w:rPr>
+        <w:t>.</w:t>
       </w:r>
     </w:p>
     <w:p>
@@ -1163,17 +1828,9 @@
       </w:pPr>
       <w:r>
         <w:rPr>
-          <w:rFonts w:ascii="Spectral" w:eastAsia="Times New Roman" w:hAnsi="Spectral" w:cs="Times New Roman"/>
-          <w:b/>
-        </w:rPr>
-        <w:t>Database connectivity</w:t>
-      </w:r>
-      <w:r>
-        <w:rPr>
-          <w:rFonts w:ascii="Spectral" w:eastAsia="Times New Roman" w:hAnsi="Spectral" w:cs="Times New Roman"/>
-          <w:bCs/>
-        </w:rPr>
-        <w:t>: Connected the WPF application to a database using C#, enabling users to view and export historical measurements in various formats including PDF and CSV, facilitating comprehensive data analysis and reporting.</w:t>
+          <w:rFonts w:ascii="Spectral" w:hAnsi="Spectral" w:cs="Times New Roman"/>
+        </w:rPr>
+        <w:t>Contributed to knowledgebase articles and training materials to empower customers with self-help resources.</w:t>
       </w:r>
     </w:p>
     <w:p>
@@ -1192,452 +1849,23 @@
         <w:jc w:val="both"/>
         <w:rPr>
           <w:rFonts w:ascii="Spectral" w:eastAsia="Times New Roman" w:hAnsi="Spectral" w:cs="Times New Roman"/>
-          <w:bCs/>
-        </w:rPr>
-      </w:pPr>
-      <w:r>
-        <w:rPr>
-          <w:rFonts w:ascii="Spectral" w:eastAsia="Times New Roman" w:hAnsi="Spectral" w:cs="Times New Roman"/>
-          <w:b/>
-        </w:rPr>
-        <w:t>Project Completion:</w:t>
-      </w:r>
-      <w:r>
-        <w:rPr>
-          <w:rFonts w:ascii="Spectral" w:eastAsia="Times New Roman" w:hAnsi="Spectral" w:cs="Times New Roman"/>
-          <w:bCs/>
-        </w:rPr>
-        <w:t xml:space="preserve"> Successfully completed the</w:t>
-      </w:r>
-      <w:r>
-        <w:rPr>
-          <w:rFonts w:ascii="Spectral" w:eastAsia="Times New Roman" w:hAnsi="Spectral" w:cs="Times New Roman"/>
-          <w:bCs/>
-        </w:rPr>
-        <w:t xml:space="preserve"> ‘</w:t>
-      </w:r>
-      <w:proofErr w:type="spellStart"/>
-      <w:r>
-        <w:rPr>
-          <w:rFonts w:ascii="Spectral" w:eastAsia="Times New Roman" w:hAnsi="Spectral" w:cs="Times New Roman"/>
-          <w:b/>
-        </w:rPr>
-        <w:t>FuelAnalyzer</w:t>
-      </w:r>
-      <w:proofErr w:type="spellEnd"/>
-      <w:r>
-        <w:rPr>
-          <w:rFonts w:ascii="Spectral" w:eastAsia="Times New Roman" w:hAnsi="Spectral" w:cs="Times New Roman"/>
-          <w:b/>
-        </w:rPr>
-        <w:t>’</w:t>
-      </w:r>
-      <w:r>
-        <w:rPr>
-          <w:rFonts w:ascii="Spectral" w:eastAsia="Times New Roman" w:hAnsi="Spectral" w:cs="Times New Roman"/>
-          <w:bCs/>
-        </w:rPr>
-        <w:t xml:space="preserve"> project within a two-month timeframe. The application has been deployed to customers worldwide and is currently in use, demonstrating its effectiveness in meeting industry needs. Continuously involved in the testing phase to ensure the ongoing quality and reliability of the solution.</w:t>
-      </w:r>
-      <w:r>
-        <w:rPr>
-          <w:rFonts w:ascii="Spectral" w:eastAsia="Times New Roman" w:hAnsi="Spectral" w:cs="Times New Roman"/>
-          <w:bCs/>
-        </w:rPr>
-        <w:t xml:space="preserve"> For t</w:t>
-      </w:r>
-      <w:r>
-        <w:rPr>
-          <w:rFonts w:ascii="Spectral" w:eastAsia="Times New Roman" w:hAnsi="Spectral" w:cs="Times New Roman"/>
-          <w:bCs/>
-        </w:rPr>
-        <w:t xml:space="preserve">he </w:t>
-      </w:r>
-      <w:r>
-        <w:rPr>
-          <w:rFonts w:ascii="Spectral" w:eastAsia="Times New Roman" w:hAnsi="Spectral" w:cs="Times New Roman"/>
-          <w:bCs/>
-        </w:rPr>
-        <w:t>‘</w:t>
-      </w:r>
-      <w:r>
-        <w:rPr>
-          <w:rFonts w:ascii="Spectral" w:hAnsi="Spectral" w:cs="Segoe UI"/>
-          <w:b/>
-          <w:bCs/>
-          <w:shd w:val="clear" w:color="auto" w:fill="FFFFFF"/>
-        </w:rPr>
-        <w:t>Spectrometer’</w:t>
-      </w:r>
-      <w:r>
-        <w:rPr>
-          <w:rFonts w:ascii="Spectral" w:hAnsi="Spectral" w:cs="Segoe UI"/>
-          <w:shd w:val="clear" w:color="auto" w:fill="FFFFFF"/>
-        </w:rPr>
-        <w:t xml:space="preserve"> </w:t>
-      </w:r>
-      <w:r>
-        <w:rPr>
-          <w:rFonts w:ascii="Spectral" w:eastAsia="Times New Roman" w:hAnsi="Spectral" w:cs="Times New Roman"/>
-          <w:bCs/>
-        </w:rPr>
-        <w:t xml:space="preserve">application has been successfully </w:t>
-      </w:r>
-      <w:r>
-        <w:rPr>
-          <w:rFonts w:ascii="Spectral" w:eastAsia="Times New Roman" w:hAnsi="Spectral" w:cs="Times New Roman"/>
-          <w:bCs/>
-        </w:rPr>
-        <w:lastRenderedPageBreak/>
-        <w:t>deployed to farmer companies and is actively in use, meeting the specific needs of agricultural applications.</w:t>
-      </w:r>
-    </w:p>
-    <w:p>
-      <w:pPr>
-        <w:tabs>
-          <w:tab w:val="left" w:pos="360"/>
-          <w:tab w:val="left" w:pos="1843"/>
-          <w:tab w:val="left" w:pos="1985"/>
-        </w:tabs>
-        <w:spacing w:after="0"/>
-        <w:jc w:val="both"/>
-        <w:rPr>
-          <w:rFonts w:ascii="Spectral" w:eastAsia="Times New Roman" w:hAnsi="Spectral" w:cs="Times New Roman"/>
-          <w:bCs/>
-        </w:rPr>
-      </w:pPr>
-      <w:r>
-        <w:rPr>
-          <w:rFonts w:ascii="Spectral" w:eastAsia="Times New Roman" w:hAnsi="Spectral" w:cs="Times New Roman"/>
-          <w:b/>
-        </w:rPr>
-        <w:t>Version Control Implementation:</w:t>
-      </w:r>
-      <w:r>
-        <w:rPr>
-          <w:rFonts w:ascii="Spectral" w:eastAsia="Times New Roman" w:hAnsi="Spectral" w:cs="Times New Roman"/>
-          <w:bCs/>
-        </w:rPr>
-        <w:t xml:space="preserve"> </w:t>
-      </w:r>
-      <w:r>
-        <w:rPr>
-          <w:rFonts w:ascii="Spectral" w:eastAsia="Times New Roman" w:hAnsi="Spectral" w:cs="Times New Roman"/>
-          <w:bCs/>
-        </w:rPr>
-        <w:t xml:space="preserve">Implemented version control using </w:t>
-      </w:r>
-      <w:r>
-        <w:rPr>
-          <w:rFonts w:ascii="Spectral" w:eastAsia="Times New Roman" w:hAnsi="Spectral" w:cs="Times New Roman"/>
-          <w:b/>
-        </w:rPr>
-        <w:t>Git</w:t>
-      </w:r>
-      <w:r>
-        <w:rPr>
-          <w:rFonts w:ascii="Spectral" w:eastAsia="Times New Roman" w:hAnsi="Spectral" w:cs="Times New Roman"/>
-          <w:bCs/>
-        </w:rPr>
-        <w:t xml:space="preserve"> for all projects, ensuring efficient collaboration, tracking of changes, and maintaining project history.</w:t>
-      </w:r>
-    </w:p>
-    <w:p>
-      <w:pPr>
-        <w:tabs>
-          <w:tab w:val="left" w:pos="360"/>
-          <w:tab w:val="left" w:pos="1843"/>
-          <w:tab w:val="left" w:pos="1985"/>
-        </w:tabs>
-        <w:spacing w:after="0"/>
-        <w:jc w:val="both"/>
-        <w:rPr>
-          <w:rFonts w:ascii="Spectral" w:eastAsia="Times New Roman" w:hAnsi="Spectral" w:cs="Times New Roman"/>
-          <w:bCs/>
-        </w:rPr>
-      </w:pPr>
-      <w:r>
-        <w:rPr>
-          <w:rFonts w:ascii="Spectral" w:eastAsia="Times New Roman" w:hAnsi="Spectral" w:cs="Times New Roman"/>
-          <w:b/>
-        </w:rPr>
-        <w:t>Team Management:</w:t>
-      </w:r>
-      <w:r>
-        <w:rPr>
-          <w:rFonts w:ascii="Spectral" w:eastAsia="Times New Roman" w:hAnsi="Spectral" w:cs="Times New Roman"/>
-          <w:bCs/>
-        </w:rPr>
-        <w:t xml:space="preserve"> Managed a software team consisting of one part-time developer and two interns, providing guidance and oversight to ensure project milestones were met and quality standards were maintained.</w:t>
-      </w:r>
-    </w:p>
-    <w:p>
-      <w:pPr>
-        <w:tabs>
-          <w:tab w:val="left" w:pos="360"/>
-          <w:tab w:val="left" w:pos="1843"/>
-          <w:tab w:val="left" w:pos="1985"/>
-        </w:tabs>
-        <w:spacing w:after="0"/>
-        <w:jc w:val="both"/>
-        <w:rPr>
-          <w:rFonts w:ascii="Spectral" w:hAnsi="Spectral" w:cs="Segoe UI"/>
-          <w:shd w:val="clear" w:color="auto" w:fill="FFFFFF"/>
-        </w:rPr>
-      </w:pPr>
-      <w:r>
-        <w:rPr>
-          <w:rFonts w:ascii="Spectral" w:eastAsia="Times New Roman" w:hAnsi="Spectral" w:cs="Times New Roman"/>
-          <w:b/>
-        </w:rPr>
-        <w:t>Upcoming Project:</w:t>
-      </w:r>
-      <w:r>
-        <w:rPr>
-          <w:rFonts w:ascii="Spectral" w:eastAsia="Times New Roman" w:hAnsi="Spectral" w:cs="Times New Roman"/>
-          <w:b/>
-        </w:rPr>
-        <w:t xml:space="preserve"> </w:t>
-      </w:r>
-      <w:r>
-        <w:rPr>
-          <w:rFonts w:ascii="Spectral" w:hAnsi="Spectral" w:cs="Segoe UI"/>
-          <w:shd w:val="clear" w:color="auto" w:fill="FFFFFF"/>
-        </w:rPr>
-        <w:t>Leading the development of a company website</w:t>
-      </w:r>
-      <w:r>
-        <w:rPr>
-          <w:rFonts w:ascii="Spectral" w:hAnsi="Spectral" w:cs="Segoe UI"/>
-          <w:shd w:val="clear" w:color="auto" w:fill="FFFFFF"/>
-        </w:rPr>
-        <w:t xml:space="preserve"> using REACT</w:t>
-      </w:r>
-      <w:r>
-        <w:rPr>
-          <w:rFonts w:ascii="Spectral" w:hAnsi="Spectral" w:cs="Segoe UI"/>
-          <w:shd w:val="clear" w:color="auto" w:fill="FFFFFF"/>
-        </w:rPr>
-        <w:t xml:space="preserve"> and a </w:t>
-      </w:r>
-      <w:proofErr w:type="gramStart"/>
-      <w:r>
-        <w:rPr>
-          <w:rFonts w:ascii="Spectral" w:hAnsi="Spectral" w:cs="Segoe UI"/>
-          <w:shd w:val="clear" w:color="auto" w:fill="FFFFFF"/>
-        </w:rPr>
-        <w:t>mini-program</w:t>
-      </w:r>
-      <w:proofErr w:type="gramEnd"/>
-      <w:r>
-        <w:rPr>
-          <w:rFonts w:ascii="Spectral" w:hAnsi="Spectral" w:cs="Segoe UI"/>
-          <w:shd w:val="clear" w:color="auto" w:fill="FFFFFF"/>
-        </w:rPr>
-        <w:t xml:space="preserve"> for internal chemical and electrical engineer calculator applications</w:t>
-      </w:r>
-      <w:r>
-        <w:rPr>
-          <w:rFonts w:ascii="Spectral" w:hAnsi="Spectral" w:cs="Segoe UI"/>
-          <w:shd w:val="clear" w:color="auto" w:fill="FFFFFF"/>
-        </w:rPr>
-        <w:t xml:space="preserve"> (C#.Net)</w:t>
-      </w:r>
-      <w:r>
-        <w:rPr>
-          <w:rFonts w:ascii="Spectral" w:hAnsi="Spectral" w:cs="Segoe UI"/>
-          <w:shd w:val="clear" w:color="auto" w:fill="FFFFFF"/>
-        </w:rPr>
-        <w:t>.</w:t>
-      </w:r>
-    </w:p>
-    <w:p>
-      <w:pPr>
-        <w:tabs>
-          <w:tab w:val="left" w:pos="360"/>
-          <w:tab w:val="left" w:pos="1843"/>
-          <w:tab w:val="left" w:pos="1985"/>
-        </w:tabs>
-        <w:spacing w:after="0"/>
-        <w:jc w:val="both"/>
-        <w:rPr>
-          <w:rFonts w:ascii="Spectral" w:eastAsia="Times New Roman" w:hAnsi="Spectral" w:cs="Times New Roman"/>
-          <w:b/>
-        </w:rPr>
-      </w:pPr>
-      <w:r>
-        <w:rPr>
-          <w:rFonts w:ascii="Spectral" w:eastAsia="Times New Roman" w:hAnsi="Spectral" w:cs="Times New Roman"/>
-          <w:b/>
-        </w:rPr>
-        <w:tab/>
-        <w:t xml:space="preserve"> </w:t>
-      </w:r>
-    </w:p>
-    <w:p>
-      <w:pPr>
-        <w:tabs>
-          <w:tab w:val="left" w:pos="360"/>
-          <w:tab w:val="left" w:pos="1843"/>
-          <w:tab w:val="left" w:pos="1985"/>
-        </w:tabs>
-        <w:spacing w:after="0"/>
-        <w:jc w:val="both"/>
-        <w:rPr>
-          <w:rFonts w:ascii="Spectral" w:eastAsia="Times New Roman" w:hAnsi="Spectral" w:cs="Times New Roman"/>
-          <w:sz w:val="20"/>
-          <w:szCs w:val="20"/>
-        </w:rPr>
-      </w:pPr>
-      <w:r>
-        <w:rPr>
-          <w:rFonts w:ascii="Spectral" w:eastAsia="Times New Roman" w:hAnsi="Spectral" w:cs="Times New Roman"/>
-          <w:b/>
-        </w:rPr>
-        <w:t>(</w:t>
-      </w:r>
-      <w:proofErr w:type="gramStart"/>
-      <w:r>
-        <w:rPr>
-          <w:rFonts w:ascii="Spectral" w:eastAsia="Times New Roman" w:hAnsi="Spectral" w:cs="Times New Roman"/>
-          <w:b/>
-        </w:rPr>
-        <w:t>2</w:t>
-      </w:r>
-      <w:r>
-        <w:rPr>
-          <w:rFonts w:ascii="Spectral" w:eastAsia="Times New Roman" w:hAnsi="Spectral" w:cs="Times New Roman"/>
-          <w:b/>
-        </w:rPr>
-        <w:t>).Net</w:t>
-      </w:r>
-      <w:proofErr w:type="gramEnd"/>
-      <w:r>
-        <w:rPr>
-          <w:rFonts w:ascii="Spectral" w:eastAsia="Times New Roman" w:hAnsi="Spectral" w:cs="Times New Roman"/>
-          <w:b/>
-        </w:rPr>
-        <w:t xml:space="preserve"> Developer at </w:t>
-      </w:r>
-      <w:proofErr w:type="spellStart"/>
-      <w:r>
-        <w:rPr>
-          <w:rFonts w:ascii="Spectral" w:eastAsia="Times New Roman" w:hAnsi="Spectral" w:cs="Times New Roman"/>
-          <w:b/>
-        </w:rPr>
-        <w:t>Jobline</w:t>
-      </w:r>
-      <w:proofErr w:type="spellEnd"/>
-      <w:r>
-        <w:rPr>
-          <w:rFonts w:ascii="Spectral" w:eastAsia="Times New Roman" w:hAnsi="Spectral" w:cs="Times New Roman"/>
-          <w:b/>
-        </w:rPr>
-        <w:t xml:space="preserve"> Resources Pte Ltd </w:t>
-      </w:r>
-      <w:r>
-        <w:rPr>
-          <w:rFonts w:ascii="Spectral" w:eastAsia="Times New Roman" w:hAnsi="Spectral" w:cs="Times New Roman"/>
-          <w:b/>
-        </w:rPr>
-        <w:tab/>
-      </w:r>
-      <w:r>
-        <w:rPr>
-          <w:rFonts w:ascii="Spectral" w:eastAsia="Times New Roman" w:hAnsi="Spectral" w:cs="Times New Roman"/>
-          <w:b/>
-        </w:rPr>
-        <w:tab/>
-      </w:r>
-      <w:r>
-        <w:rPr>
-          <w:rFonts w:ascii="Spectral" w:eastAsia="Times New Roman" w:hAnsi="Spectral" w:cs="Times New Roman"/>
-          <w:b/>
-        </w:rPr>
-        <w:tab/>
-      </w:r>
-      <w:r>
-        <w:rPr>
-          <w:rFonts w:ascii="Spectral" w:eastAsia="Times New Roman" w:hAnsi="Spectral" w:cs="Times New Roman"/>
-          <w:b/>
-        </w:rPr>
-        <w:tab/>
-      </w:r>
-      <w:r>
-        <w:rPr>
-          <w:rFonts w:ascii="Spectral" w:eastAsia="Times New Roman" w:hAnsi="Spectral" w:cs="Times New Roman"/>
-          <w:b/>
-        </w:rPr>
-        <w:tab/>
-      </w:r>
-      <w:r>
-        <w:rPr>
-          <w:rFonts w:ascii="Spectral" w:eastAsia="Times New Roman" w:hAnsi="Spectral" w:cs="Times New Roman"/>
-          <w:b/>
-        </w:rPr>
-        <w:tab/>
-        <w:t xml:space="preserve"> </w:t>
-      </w:r>
-      <w:r>
-        <w:rPr>
-          <w:rFonts w:ascii="Spectral" w:eastAsia="Times New Roman" w:hAnsi="Spectral" w:cs="Times New Roman"/>
-          <w:b/>
-        </w:rPr>
-        <w:t xml:space="preserve">Dec 2021 – </w:t>
-      </w:r>
-      <w:r>
-        <w:rPr>
-          <w:rFonts w:ascii="Spectral" w:eastAsia="Times New Roman" w:hAnsi="Spectral" w:cs="Times New Roman"/>
-          <w:b/>
-        </w:rPr>
-        <w:t>Nov 2023</w:t>
-      </w:r>
-      <w:r>
-        <w:rPr>
-          <w:rFonts w:ascii="Spectral" w:eastAsia="Times New Roman" w:hAnsi="Spectral" w:cs="Times New Roman"/>
-          <w:b/>
-        </w:rPr>
-        <w:t xml:space="preserve"> </w:t>
-      </w:r>
-    </w:p>
-    <w:p>
-      <w:pPr>
-        <w:pStyle w:val="ListParagraph"/>
-        <w:tabs>
-          <w:tab w:val="left" w:pos="360"/>
-          <w:tab w:val="left" w:pos="1843"/>
-          <w:tab w:val="left" w:pos="1985"/>
-        </w:tabs>
-        <w:spacing w:after="0"/>
-        <w:ind w:left="356"/>
-        <w:jc w:val="both"/>
-        <w:rPr>
-          <w:rFonts w:ascii="Spectral" w:eastAsia="Times New Roman" w:hAnsi="Spectral" w:cs="Times New Roman"/>
-          <w:b/>
-        </w:rPr>
-      </w:pPr>
-      <w:r>
-        <w:rPr>
-          <w:rFonts w:ascii="Spectral" w:eastAsia="Times New Roman" w:hAnsi="Spectral" w:cs="Times New Roman"/>
-          <w:b/>
-        </w:rPr>
-        <w:t xml:space="preserve">Work </w:t>
-      </w:r>
-      <w:proofErr w:type="gramStart"/>
-      <w:r>
-        <w:rPr>
-          <w:rFonts w:ascii="Spectral" w:eastAsia="Times New Roman" w:hAnsi="Spectral" w:cs="Times New Roman"/>
-          <w:b/>
-        </w:rPr>
-        <w:t>Location  :</w:t>
-      </w:r>
-      <w:proofErr w:type="gramEnd"/>
-      <w:r>
-        <w:rPr>
-          <w:rFonts w:ascii="Spectral" w:eastAsia="Times New Roman" w:hAnsi="Spectral" w:cs="Times New Roman"/>
-          <w:b/>
-        </w:rPr>
-        <w:t xml:space="preserve"> Singtel Telecommunication</w:t>
+          <w:b/>
+          <w:bCs/>
+        </w:rPr>
+      </w:pPr>
+      <w:r>
+        <w:rPr>
+          <w:rFonts w:ascii="Spectral" w:hAnsi="Spectral" w:cs="Times New Roman"/>
+        </w:rPr>
+        <w:t xml:space="preserve">Proactively assisted customers in troubleshooting and resolving technical issues with </w:t>
+      </w:r>
+      <w:r>
+        <w:rPr>
+          <w:rFonts w:ascii="Spectral" w:hAnsi="Spectral" w:cs="Times New Roman"/>
+          <w:b/>
+          <w:bCs/>
+        </w:rPr>
+        <w:t>.NET applications.</w:t>
       </w:r>
     </w:p>
     <w:p>
@@ -1661,31 +1889,23 @@
       </w:pPr>
       <w:r>
         <w:rPr>
-          <w:rFonts w:ascii="Spectral" w:eastAsia="Times New Roman" w:hAnsi="Spectral" w:cs="Times New Roman"/>
-          <w:bCs/>
-        </w:rPr>
-        <w:t>Developed</w:t>
-      </w:r>
-      <w:r>
-        <w:rPr>
-          <w:rFonts w:ascii="Spectral" w:eastAsia="Times New Roman" w:hAnsi="Spectral" w:cs="Times New Roman"/>
-          <w:bCs/>
-        </w:rPr>
-        <w:t xml:space="preserve"> and maintained </w:t>
-      </w:r>
-      <w:r>
-        <w:rPr>
-          <w:rFonts w:ascii="Spectral" w:eastAsia="Times New Roman" w:hAnsi="Spectral" w:cs="Times New Roman"/>
-          <w:b/>
-        </w:rPr>
-        <w:t>ReactJS front-end components</w:t>
-      </w:r>
-      <w:r>
-        <w:rPr>
-          <w:rFonts w:ascii="Spectral" w:eastAsia="Times New Roman" w:hAnsi="Spectral" w:cs="Times New Roman"/>
-          <w:bCs/>
-        </w:rPr>
-        <w:t xml:space="preserve"> for customer-facing web application</w:t>
+          <w:rFonts w:ascii="Spectral" w:hAnsi="Spectral" w:cs="Times New Roman"/>
+        </w:rPr>
+        <w:t xml:space="preserve">Skilled in </w:t>
+      </w:r>
+      <w:proofErr w:type="spellStart"/>
+      <w:r>
+        <w:rPr>
+          <w:rFonts w:ascii="Spectral" w:hAnsi="Spectral" w:cs="Times New Roman"/>
+        </w:rPr>
+        <w:t>analyzing</w:t>
+      </w:r>
+      <w:proofErr w:type="spellEnd"/>
+      <w:r>
+        <w:rPr>
+          <w:rFonts w:ascii="Spectral" w:hAnsi="Spectral" w:cs="Times New Roman"/>
+        </w:rPr>
+        <w:t xml:space="preserve"> and escalating complex issues for timely resolution.</w:t>
       </w:r>
     </w:p>
     <w:p>
@@ -1704,50 +1924,14 @@
         <w:jc w:val="both"/>
         <w:rPr>
           <w:rFonts w:ascii="Spectral" w:eastAsia="Times New Roman" w:hAnsi="Spectral" w:cs="Times New Roman"/>
-          <w:b/>
-        </w:rPr>
-      </w:pPr>
-      <w:r>
-        <w:rPr>
-          <w:rFonts w:ascii="Spectral" w:eastAsia="Times New Roman" w:hAnsi="Spectral" w:cs="Times New Roman"/>
-          <w:bCs/>
-        </w:rPr>
-        <w:t xml:space="preserve">Implemented </w:t>
-      </w:r>
-      <w:r>
-        <w:rPr>
-          <w:rFonts w:ascii="Spectral" w:eastAsia="Times New Roman" w:hAnsi="Spectral" w:cs="Times New Roman"/>
-          <w:b/>
-        </w:rPr>
-        <w:t>RESTful APIs</w:t>
-      </w:r>
-      <w:r>
-        <w:rPr>
-          <w:rFonts w:ascii="Spectral" w:eastAsia="Times New Roman" w:hAnsi="Spectral" w:cs="Times New Roman"/>
-          <w:bCs/>
-        </w:rPr>
-        <w:t xml:space="preserve"> using </w:t>
-      </w:r>
-      <w:r>
-        <w:rPr>
-          <w:rFonts w:ascii="Spectral" w:eastAsia="Times New Roman" w:hAnsi="Spectral" w:cs="Times New Roman"/>
-          <w:b/>
-        </w:rPr>
-        <w:t>.NET Core</w:t>
-      </w:r>
-      <w:r>
-        <w:rPr>
-          <w:rFonts w:ascii="Spectral" w:eastAsia="Times New Roman" w:hAnsi="Spectral" w:cs="Times New Roman"/>
-          <w:bCs/>
-        </w:rPr>
-        <w:t xml:space="preserve"> to facilitate communication between the front-end and backend systems</w:t>
-      </w:r>
-      <w:r>
-        <w:rPr>
-          <w:rFonts w:ascii="Spectral" w:eastAsia="Times New Roman" w:hAnsi="Spectral" w:cs="Times New Roman"/>
-          <w:bCs/>
-        </w:rPr>
-        <w:t>.</w:t>
+          <w:bCs/>
+        </w:rPr>
+      </w:pPr>
+      <w:r>
+        <w:rPr>
+          <w:rFonts w:ascii="Spectral" w:hAnsi="Spectral" w:cs="Times New Roman"/>
+        </w:rPr>
+        <w:t>Collaborated with the development team to identify and resolve software bugs.</w:t>
       </w:r>
     </w:p>
     <w:p>
@@ -1765,285 +1949,6 @@
         <w:spacing w:after="0"/>
         <w:jc w:val="both"/>
         <w:rPr>
-          <w:rFonts w:ascii="Spectral" w:eastAsia="Times New Roman" w:hAnsi="Spectral" w:cs="Times New Roman"/>
-          <w:bCs/>
-        </w:rPr>
-      </w:pPr>
-      <w:r>
-        <w:rPr>
-          <w:rFonts w:ascii="Spectral" w:eastAsia="Times New Roman" w:hAnsi="Spectral" w:cs="Times New Roman"/>
-          <w:bCs/>
-        </w:rPr>
-        <w:t xml:space="preserve">Gathered and </w:t>
-      </w:r>
-      <w:proofErr w:type="spellStart"/>
-      <w:r>
-        <w:rPr>
-          <w:rFonts w:ascii="Spectral" w:eastAsia="Times New Roman" w:hAnsi="Spectral" w:cs="Times New Roman"/>
-          <w:bCs/>
-        </w:rPr>
-        <w:t>analyzed</w:t>
-      </w:r>
-      <w:proofErr w:type="spellEnd"/>
-      <w:r>
-        <w:rPr>
-          <w:rFonts w:ascii="Spectral" w:eastAsia="Times New Roman" w:hAnsi="Spectral" w:cs="Times New Roman"/>
-          <w:bCs/>
-        </w:rPr>
-        <w:t xml:space="preserve"> business </w:t>
-      </w:r>
-      <w:r>
-        <w:rPr>
-          <w:rFonts w:ascii="Spectral" w:eastAsia="Times New Roman" w:hAnsi="Spectral" w:cs="Times New Roman"/>
-          <w:b/>
-        </w:rPr>
-        <w:t>user requirements</w:t>
-      </w:r>
-      <w:r>
-        <w:rPr>
-          <w:rFonts w:ascii="Spectral" w:eastAsia="Times New Roman" w:hAnsi="Spectral" w:cs="Times New Roman"/>
-          <w:bCs/>
-        </w:rPr>
-        <w:t xml:space="preserve"> and providing </w:t>
-      </w:r>
-      <w:r>
-        <w:rPr>
-          <w:rFonts w:ascii="Spectral" w:eastAsia="Times New Roman" w:hAnsi="Spectral" w:cs="Times New Roman"/>
-          <w:b/>
-        </w:rPr>
-        <w:t>technical solution designs</w:t>
-      </w:r>
-      <w:r>
-        <w:rPr>
-          <w:rFonts w:ascii="Spectral" w:eastAsia="Times New Roman" w:hAnsi="Spectral" w:cs="Times New Roman"/>
-          <w:bCs/>
-        </w:rPr>
-        <w:t>.</w:t>
-      </w:r>
-    </w:p>
-    <w:p>
-      <w:pPr>
-        <w:pStyle w:val="ListParagraph"/>
-        <w:numPr>
-          <w:ilvl w:val="0"/>
-          <w:numId w:val="10"/>
-        </w:numPr>
-        <w:tabs>
-          <w:tab w:val="left" w:pos="360"/>
-          <w:tab w:val="left" w:pos="1843"/>
-          <w:tab w:val="left" w:pos="1985"/>
-        </w:tabs>
-        <w:spacing w:after="0"/>
-        <w:jc w:val="both"/>
-        <w:rPr>
-          <w:rFonts w:ascii="Spectral" w:eastAsia="Times New Roman" w:hAnsi="Spectral" w:cs="Times New Roman"/>
-          <w:bCs/>
-        </w:rPr>
-      </w:pPr>
-      <w:r>
-        <w:rPr>
-          <w:rFonts w:ascii="Spectral" w:eastAsia="Times New Roman" w:hAnsi="Spectral" w:cs="Times New Roman"/>
-          <w:bCs/>
-        </w:rPr>
-        <w:t xml:space="preserve">Collaborated in </w:t>
-      </w:r>
-      <w:r>
-        <w:rPr>
-          <w:rFonts w:ascii="Spectral" w:eastAsia="Times New Roman" w:hAnsi="Spectral" w:cs="Times New Roman"/>
-          <w:b/>
-        </w:rPr>
-        <w:t>Agile</w:t>
-      </w:r>
-      <w:r>
-        <w:rPr>
-          <w:rFonts w:ascii="Spectral" w:eastAsia="Times New Roman" w:hAnsi="Spectral" w:cs="Times New Roman"/>
-          <w:bCs/>
-        </w:rPr>
-        <w:t xml:space="preserve"> development methodologies with cross-functional teams for successful and timely project delivery.</w:t>
-      </w:r>
-    </w:p>
-    <w:p>
-      <w:pPr>
-        <w:pStyle w:val="ListParagraph"/>
-        <w:numPr>
-          <w:ilvl w:val="0"/>
-          <w:numId w:val="10"/>
-        </w:numPr>
-        <w:tabs>
-          <w:tab w:val="left" w:pos="360"/>
-          <w:tab w:val="left" w:pos="1843"/>
-          <w:tab w:val="left" w:pos="1985"/>
-        </w:tabs>
-        <w:spacing w:after="0"/>
-        <w:jc w:val="both"/>
-        <w:rPr>
-          <w:rFonts w:ascii="Spectral" w:eastAsia="Times New Roman" w:hAnsi="Spectral" w:cs="Times New Roman"/>
-          <w:bCs/>
-        </w:rPr>
-      </w:pPr>
-      <w:r>
-        <w:rPr>
-          <w:rFonts w:ascii="Spectral" w:hAnsi="Spectral" w:cs="Times New Roman"/>
-        </w:rPr>
-        <w:t xml:space="preserve">Took ownership of providing technical support to customers, promptly resolving issues and concerns to ensure client satisfaction with </w:t>
-      </w:r>
-      <w:r>
-        <w:rPr>
-          <w:rFonts w:ascii="Spectral" w:hAnsi="Spectral" w:cs="Times New Roman"/>
-          <w:b/>
-          <w:bCs/>
-        </w:rPr>
-        <w:t>Level 2 (L2) support</w:t>
-      </w:r>
-      <w:r>
-        <w:rPr>
-          <w:rFonts w:ascii="Spectral" w:hAnsi="Spectral" w:cs="Times New Roman"/>
-        </w:rPr>
-        <w:t>.</w:t>
-      </w:r>
-    </w:p>
-    <w:p>
-      <w:pPr>
-        <w:pStyle w:val="ListParagraph"/>
-        <w:numPr>
-          <w:ilvl w:val="0"/>
-          <w:numId w:val="10"/>
-        </w:numPr>
-        <w:tabs>
-          <w:tab w:val="left" w:pos="360"/>
-          <w:tab w:val="left" w:pos="1843"/>
-          <w:tab w:val="left" w:pos="1985"/>
-        </w:tabs>
-        <w:spacing w:after="0"/>
-        <w:jc w:val="both"/>
-        <w:rPr>
-          <w:rFonts w:ascii="Spectral" w:eastAsia="Times New Roman" w:hAnsi="Spectral" w:cs="Times New Roman"/>
-          <w:bCs/>
-        </w:rPr>
-      </w:pPr>
-      <w:r>
-        <w:rPr>
-          <w:rFonts w:ascii="Spectral" w:hAnsi="Spectral" w:cs="Times New Roman"/>
-        </w:rPr>
-        <w:t>Contributed to knowledgebase articles and training materials to empower customers with self-help resources.</w:t>
-      </w:r>
-    </w:p>
-    <w:p>
-      <w:pPr>
-        <w:pStyle w:val="ListParagraph"/>
-        <w:numPr>
-          <w:ilvl w:val="0"/>
-          <w:numId w:val="10"/>
-        </w:numPr>
-        <w:tabs>
-          <w:tab w:val="left" w:pos="360"/>
-          <w:tab w:val="left" w:pos="1843"/>
-          <w:tab w:val="left" w:pos="1985"/>
-        </w:tabs>
-        <w:spacing w:after="0"/>
-        <w:jc w:val="both"/>
-        <w:rPr>
-          <w:rFonts w:ascii="Spectral" w:eastAsia="Times New Roman" w:hAnsi="Spectral" w:cs="Times New Roman"/>
-          <w:b/>
-          <w:bCs/>
-        </w:rPr>
-      </w:pPr>
-      <w:r>
-        <w:rPr>
-          <w:rFonts w:ascii="Spectral" w:hAnsi="Spectral" w:cs="Times New Roman"/>
-        </w:rPr>
-        <w:t xml:space="preserve">Proactively assisted customers in troubleshooting and resolving technical issues with </w:t>
-      </w:r>
-      <w:r>
-        <w:rPr>
-          <w:rFonts w:ascii="Spectral" w:hAnsi="Spectral" w:cs="Times New Roman"/>
-          <w:b/>
-          <w:bCs/>
-        </w:rPr>
-        <w:t>.NET applications.</w:t>
-      </w:r>
-    </w:p>
-    <w:p>
-      <w:pPr>
-        <w:pStyle w:val="ListParagraph"/>
-        <w:numPr>
-          <w:ilvl w:val="0"/>
-          <w:numId w:val="10"/>
-        </w:numPr>
-        <w:tabs>
-          <w:tab w:val="left" w:pos="360"/>
-          <w:tab w:val="left" w:pos="1843"/>
-          <w:tab w:val="left" w:pos="1985"/>
-        </w:tabs>
-        <w:spacing w:after="0"/>
-        <w:jc w:val="both"/>
-        <w:rPr>
-          <w:rFonts w:ascii="Spectral" w:eastAsia="Times New Roman" w:hAnsi="Spectral" w:cs="Times New Roman"/>
-          <w:bCs/>
-        </w:rPr>
-      </w:pPr>
-      <w:r>
-        <w:rPr>
-          <w:rFonts w:ascii="Spectral" w:hAnsi="Spectral" w:cs="Times New Roman"/>
-        </w:rPr>
-        <w:t xml:space="preserve">Skilled in </w:t>
-      </w:r>
-      <w:proofErr w:type="spellStart"/>
-      <w:r>
-        <w:rPr>
-          <w:rFonts w:ascii="Spectral" w:hAnsi="Spectral" w:cs="Times New Roman"/>
-        </w:rPr>
-        <w:t>analyzing</w:t>
-      </w:r>
-      <w:proofErr w:type="spellEnd"/>
-      <w:r>
-        <w:rPr>
-          <w:rFonts w:ascii="Spectral" w:hAnsi="Spectral" w:cs="Times New Roman"/>
-        </w:rPr>
-        <w:t xml:space="preserve"> and escalating complex issues for timely resolution.</w:t>
-      </w:r>
-    </w:p>
-    <w:p>
-      <w:pPr>
-        <w:pStyle w:val="ListParagraph"/>
-        <w:numPr>
-          <w:ilvl w:val="0"/>
-          <w:numId w:val="10"/>
-        </w:numPr>
-        <w:tabs>
-          <w:tab w:val="left" w:pos="360"/>
-          <w:tab w:val="left" w:pos="1843"/>
-          <w:tab w:val="left" w:pos="1985"/>
-        </w:tabs>
-        <w:spacing w:after="0"/>
-        <w:jc w:val="both"/>
-        <w:rPr>
-          <w:rFonts w:ascii="Spectral" w:eastAsia="Times New Roman" w:hAnsi="Spectral" w:cs="Times New Roman"/>
-          <w:bCs/>
-        </w:rPr>
-      </w:pPr>
-      <w:r>
-        <w:rPr>
-          <w:rFonts w:ascii="Spectral" w:hAnsi="Spectral" w:cs="Times New Roman"/>
-        </w:rPr>
-        <w:t>Collaborated with the development team to identify and resolve software bugs.</w:t>
-      </w:r>
-    </w:p>
-    <w:p>
-      <w:pPr>
-        <w:pStyle w:val="ListParagraph"/>
-        <w:numPr>
-          <w:ilvl w:val="0"/>
-          <w:numId w:val="10"/>
-        </w:numPr>
-        <w:tabs>
-          <w:tab w:val="left" w:pos="360"/>
-          <w:tab w:val="left" w:pos="1843"/>
-          <w:tab w:val="left" w:pos="1985"/>
-        </w:tabs>
-        <w:spacing w:after="0"/>
-        <w:jc w:val="both"/>
-        <w:rPr>
           <w:rFonts w:ascii="Times New Roman" w:hAnsi="Times New Roman" w:cs="Times New Roman"/>
         </w:rPr>
       </w:pPr>
@@ -2615,7 +2520,6 @@
           <w:b/>
           <w:bCs/>
         </w:rPr>
-        <w:lastRenderedPageBreak/>
         <w:t>(</w:t>
       </w:r>
       <w:r>
@@ -2732,27 +2636,13 @@
         <w:rPr>
           <w:rFonts w:ascii="Spectral" w:hAnsi="Spectral" w:cs="Times New Roman"/>
         </w:rPr>
-        <w:t xml:space="preserve">Designed and implemented </w:t>
-      </w:r>
-      <w:proofErr w:type="gramStart"/>
-      <w:r>
-        <w:rPr>
-          <w:rFonts w:ascii="Spectral" w:hAnsi="Spectral" w:cs="Times New Roman"/>
-        </w:rPr>
-        <w:t xml:space="preserve">a </w:t>
-      </w:r>
-      <w:r>
-        <w:rPr>
-          <w:rFonts w:ascii="Spectral" w:hAnsi="Spectral" w:cs="Times New Roman"/>
-        </w:rPr>
-        <w:t xml:space="preserve"> real</w:t>
-      </w:r>
-      <w:proofErr w:type="gramEnd"/>
-      <w:r>
-        <w:rPr>
-          <w:rFonts w:ascii="Spectral" w:hAnsi="Spectral" w:cs="Times New Roman"/>
-        </w:rPr>
-        <w:t xml:space="preserve">-time </w:t>
+        <w:t xml:space="preserve">Designed and implemented a </w:t>
+      </w:r>
+      <w:r>
+        <w:rPr>
+          <w:rFonts w:ascii="Spectral" w:hAnsi="Spectral" w:cs="Times New Roman"/>
+        </w:rPr>
+        <w:t xml:space="preserve"> real-time </w:t>
       </w:r>
       <w:r>
         <w:rPr>
@@ -2797,6 +2687,7 @@
         <w:rPr>
           <w:rFonts w:ascii="Spectral" w:hAnsi="Spectral" w:cs="Times New Roman"/>
         </w:rPr>
+        <w:lastRenderedPageBreak/>
         <w:t xml:space="preserve">Collaborated </w:t>
       </w:r>
       <w:r>
@@ -3253,16 +3144,7 @@
           <w:b/>
           <w:bCs/>
         </w:rPr>
-        <w:t xml:space="preserve"> Cyber </w:t>
-      </w:r>
-      <w:proofErr w:type="gramStart"/>
-      <w:r>
-        <w:rPr>
-          <w:rFonts w:ascii="Spectral" w:hAnsi="Spectral" w:cs="Times New Roman"/>
-          <w:b/>
-          <w:bCs/>
-        </w:rPr>
-        <w:t>City</w:t>
+        <w:t xml:space="preserve"> Cyber City</w:t>
       </w:r>
       <w:r>
         <w:rPr>
@@ -3274,14 +3156,7 @@
         <w:rPr>
           <w:rFonts w:ascii="Spectral" w:hAnsi="Spectral" w:cs="Times New Roman"/>
         </w:rPr>
-        <w:t xml:space="preserve">   </w:t>
-      </w:r>
-      <w:proofErr w:type="gramEnd"/>
-      <w:r>
-        <w:rPr>
-          <w:rFonts w:ascii="Spectral" w:hAnsi="Spectral" w:cs="Times New Roman"/>
-        </w:rPr>
-        <w:t xml:space="preserve">                                                                 </w:t>
+        <w:t xml:space="preserve">                                                                    </w:t>
       </w:r>
       <w:r>
         <w:rPr>
@@ -3465,6 +3340,24 @@
         <w:rPr>
           <w:rFonts w:ascii="Spectral" w:hAnsi="Spectral" w:cs="Times New Roman"/>
         </w:rPr>
+        <w:t xml:space="preserve">Angular | </w:t>
+      </w:r>
+      <w:r>
+        <w:rPr>
+          <w:rFonts w:ascii="Spectral" w:hAnsi="Spectral" w:cs="Times New Roman"/>
+        </w:rPr>
+        <w:t>HTML5</w:t>
+      </w:r>
+      <w:r>
+        <w:rPr>
+          <w:rFonts w:ascii="Spectral" w:hAnsi="Spectral" w:cs="Times New Roman"/>
+        </w:rPr>
+        <w:t xml:space="preserve"> | </w:t>
+      </w:r>
+      <w:r>
+        <w:rPr>
+          <w:rFonts w:ascii="Spectral" w:hAnsi="Spectral" w:cs="Times New Roman"/>
+        </w:rPr>
         <w:t>JavaScript</w:t>
       </w:r>
       <w:r>
@@ -3606,114 +3499,6 @@
           <w:rFonts w:ascii="Spectral" w:hAnsi="Spectral" w:cs="Times New Roman"/>
         </w:rPr>
         <w:t xml:space="preserve"> MySQL Workbench</w:t>
-      </w:r>
-    </w:p>
-    <w:p>
-      <w:pPr>
-        <w:jc w:val="both"/>
-        <w:rPr>
-          <w:rFonts w:ascii="Spectral" w:hAnsi="Spectral" w:cs="Times New Roman"/>
-        </w:rPr>
-      </w:pPr>
-      <w:r>
-        <w:rPr>
-          <w:rFonts w:ascii="Spectral" w:hAnsi="Spectral" w:cs="Times New Roman"/>
-          <w:b/>
-          <w:bCs/>
-          <w:i/>
-          <w:iCs/>
-        </w:rPr>
-        <w:t>Version Control</w:t>
-      </w:r>
-      <w:r>
-        <w:rPr>
-          <w:rFonts w:ascii="Spectral" w:hAnsi="Spectral" w:cs="Times New Roman"/>
-        </w:rPr>
-        <w:t>: Git</w:t>
-      </w:r>
-    </w:p>
-    <w:p>
-      <w:pPr>
-        <w:jc w:val="both"/>
-        <w:rPr>
-          <w:rFonts w:ascii="Spectral" w:hAnsi="Spectral" w:cs="Times New Roman"/>
-        </w:rPr>
-      </w:pPr>
-      <w:r>
-        <w:rPr>
-          <w:rFonts w:ascii="Spectral" w:hAnsi="Spectral" w:cs="Times New Roman"/>
-          <w:b/>
-          <w:bCs/>
-          <w:i/>
-          <w:iCs/>
-        </w:rPr>
-        <w:t>Methodologies and Abilities:</w:t>
-      </w:r>
-      <w:r>
-        <w:rPr>
-          <w:rFonts w:ascii="Spectral" w:hAnsi="Spectral" w:cs="Times New Roman"/>
-        </w:rPr>
-        <w:t xml:space="preserve"> Agile Methodology</w:t>
-      </w:r>
-      <w:r>
-        <w:rPr>
-          <w:rFonts w:ascii="Spectral" w:hAnsi="Spectral" w:cs="Times New Roman"/>
-        </w:rPr>
-        <w:t xml:space="preserve"> | </w:t>
-      </w:r>
-      <w:r>
-        <w:rPr>
-          <w:rFonts w:ascii="Spectral" w:hAnsi="Spectral" w:cs="Times New Roman"/>
-        </w:rPr>
-        <w:t>Problem-Solving</w:t>
-      </w:r>
-      <w:r>
-        <w:rPr>
-          <w:rFonts w:ascii="Spectral" w:hAnsi="Spectral" w:cs="Times New Roman"/>
-        </w:rPr>
-        <w:t xml:space="preserve"> |</w:t>
-      </w:r>
-      <w:r>
-        <w:rPr>
-          <w:rFonts w:ascii="Spectral" w:hAnsi="Spectral" w:cs="Times New Roman"/>
-        </w:rPr>
-        <w:t xml:space="preserve"> Leadership and Management</w:t>
-      </w:r>
-      <w:r>
-        <w:rPr>
-          <w:rFonts w:ascii="Spectral" w:hAnsi="Spectral" w:cs="Times New Roman"/>
-        </w:rPr>
-        <w:t xml:space="preserve"> | </w:t>
-      </w:r>
-      <w:r>
-        <w:rPr>
-          <w:rFonts w:ascii="Spectral" w:hAnsi="Spectral" w:cs="Times New Roman"/>
-        </w:rPr>
-        <w:t>Collaboration</w:t>
-      </w:r>
-      <w:r>
-        <w:rPr>
-          <w:rFonts w:ascii="Spectral" w:hAnsi="Spectral" w:cs="Times New Roman"/>
-        </w:rPr>
-        <w:t xml:space="preserve"> |</w:t>
-      </w:r>
-      <w:r>
-        <w:rPr>
-          <w:rFonts w:ascii="Spectral" w:hAnsi="Spectral" w:cs="Times New Roman"/>
-        </w:rPr>
-        <w:t xml:space="preserve"> Effective Communication </w:t>
-      </w:r>
-      <w:r>
-        <w:rPr>
-          <w:rFonts w:ascii="Spectral" w:hAnsi="Spectral" w:cs="Times New Roman"/>
-        </w:rPr>
-        <w:t>|</w:t>
-      </w:r>
-      <w:r>
-        <w:rPr>
-          <w:rFonts w:ascii="Spectral" w:hAnsi="Spectral" w:cs="Times New Roman"/>
-        </w:rPr>
-        <w:t xml:space="preserve"> Technical Expertise</w:t>
       </w:r>
     </w:p>
     <w:p>
@@ -3733,8 +3518,186 @@
           <w:iCs/>
           <w:color w:val="343541"/>
         </w:rPr>
-        <w:t>P</w:t>
-      </w:r>
+        <w:t>Data Format</w:t>
+      </w:r>
+      <w:r>
+        <w:rPr>
+          <w:rFonts w:ascii="Spectral" w:hAnsi="Spectral" w:cs="Segoe UI"/>
+          <w:color w:val="343541"/>
+        </w:rPr>
+        <w:t>: JSON, CSV, XML, SPC</w:t>
+      </w:r>
+    </w:p>
+    <w:p>
+      <w:pPr>
+        <w:jc w:val="both"/>
+        <w:rPr>
+          <w:rFonts w:ascii="Spectral" w:hAnsi="Spectral" w:cs="Times New Roman"/>
+        </w:rPr>
+      </w:pPr>
+      <w:r>
+        <w:rPr>
+          <w:rFonts w:ascii="Spectral" w:hAnsi="Spectral" w:cs="Times New Roman"/>
+          <w:b/>
+          <w:bCs/>
+          <w:i/>
+          <w:iCs/>
+        </w:rPr>
+        <w:t>Version Control</w:t>
+      </w:r>
+      <w:r>
+        <w:rPr>
+          <w:rFonts w:ascii="Spectral" w:hAnsi="Spectral" w:cs="Times New Roman"/>
+        </w:rPr>
+        <w:t>: Git</w:t>
+      </w:r>
+    </w:p>
+    <w:p>
+      <w:pPr>
+        <w:jc w:val="both"/>
+        <w:rPr>
+          <w:rFonts w:ascii="Spectral" w:hAnsi="Spectral" w:cs="Times New Roman"/>
+        </w:rPr>
+      </w:pPr>
+      <w:r>
+        <w:rPr>
+          <w:rFonts w:ascii="Spectral" w:hAnsi="Spectral" w:cs="Times New Roman"/>
+          <w:b/>
+          <w:bCs/>
+          <w:i/>
+          <w:iCs/>
+        </w:rPr>
+        <w:t>Web Security:</w:t>
+      </w:r>
+      <w:r>
+        <w:rPr>
+          <w:rFonts w:ascii="Spectral" w:hAnsi="Spectral" w:cs="Times New Roman"/>
+        </w:rPr>
+        <w:t xml:space="preserve"> Knowledge of secure coding, HTTPS vs HTTP, cookies, tokens, headers</w:t>
+      </w:r>
+    </w:p>
+    <w:p>
+      <w:pPr>
+        <w:jc w:val="both"/>
+        <w:rPr>
+          <w:rFonts w:ascii="Spectral" w:hAnsi="Spectral" w:cs="Times New Roman"/>
+        </w:rPr>
+      </w:pPr>
+      <w:r>
+        <w:rPr>
+          <w:rFonts w:ascii="Spectral" w:hAnsi="Spectral" w:cs="Times New Roman"/>
+          <w:b/>
+          <w:bCs/>
+          <w:i/>
+          <w:iCs/>
+        </w:rPr>
+        <w:t>Methodologies and Abilities:</w:t>
+      </w:r>
+      <w:r>
+        <w:rPr>
+          <w:rFonts w:ascii="Spectral" w:hAnsi="Spectral" w:cs="Times New Roman"/>
+        </w:rPr>
+        <w:t xml:space="preserve"> </w:t>
+      </w:r>
+      <w:r>
+        <w:rPr>
+          <w:rFonts w:ascii="Spectral" w:hAnsi="Spectral" w:cs="Times New Roman"/>
+        </w:rPr>
+        <w:t>Agile Methodologies (Scrum)</w:t>
+      </w:r>
+      <w:r>
+        <w:rPr>
+          <w:rFonts w:ascii="Spectral" w:hAnsi="Spectral" w:cs="Times New Roman"/>
+        </w:rPr>
+        <w:t xml:space="preserve"> |</w:t>
+      </w:r>
+      <w:r>
+        <w:rPr>
+          <w:rFonts w:ascii="Spectral" w:hAnsi="Spectral" w:cs="Times New Roman"/>
+        </w:rPr>
+        <w:t xml:space="preserve"> Test-Driven Development (TDD)</w:t>
+      </w:r>
+      <w:r>
+        <w:rPr>
+          <w:rFonts w:ascii="Spectral" w:hAnsi="Spectral" w:cs="Times New Roman"/>
+        </w:rPr>
+        <w:t xml:space="preserve"> | CI/CD |</w:t>
+      </w:r>
+      <w:r>
+        <w:rPr>
+          <w:rFonts w:ascii="Spectral" w:hAnsi="Spectral" w:cs="Times New Roman"/>
+        </w:rPr>
+        <w:t xml:space="preserve"> </w:t>
+      </w:r>
+      <w:r>
+        <w:rPr>
+          <w:rFonts w:ascii="Spectral" w:hAnsi="Spectral" w:cs="Times New Roman"/>
+        </w:rPr>
+        <w:t>Problem-Solving</w:t>
+      </w:r>
+      <w:r>
+        <w:rPr>
+          <w:rFonts w:ascii="Spectral" w:hAnsi="Spectral" w:cs="Times New Roman"/>
+        </w:rPr>
+        <w:t xml:space="preserve"> |</w:t>
+      </w:r>
+      <w:r>
+        <w:rPr>
+          <w:rFonts w:ascii="Spectral" w:hAnsi="Spectral" w:cs="Times New Roman"/>
+        </w:rPr>
+        <w:t xml:space="preserve"> </w:t>
+      </w:r>
+      <w:r>
+        <w:rPr>
+          <w:rFonts w:ascii="Spectral" w:hAnsi="Spectral" w:cs="Times New Roman"/>
+        </w:rPr>
+        <w:t>Self-Directed Learning</w:t>
+      </w:r>
+      <w:r>
+        <w:rPr>
+          <w:rFonts w:ascii="Spectral" w:hAnsi="Spectral" w:cs="Times New Roman"/>
+        </w:rPr>
+        <w:t xml:space="preserve"> | </w:t>
+      </w:r>
+      <w:r>
+        <w:rPr>
+          <w:rFonts w:ascii="Spectral" w:hAnsi="Spectral" w:cs="Times New Roman"/>
+        </w:rPr>
+        <w:t xml:space="preserve">Leadership </w:t>
+      </w:r>
+      <w:r>
+        <w:rPr>
+          <w:rFonts w:ascii="Spectral" w:hAnsi="Spectral" w:cs="Times New Roman"/>
+        </w:rPr>
+        <w:t xml:space="preserve">| </w:t>
+      </w:r>
+      <w:r>
+        <w:rPr>
+          <w:rFonts w:ascii="Spectral" w:hAnsi="Spectral" w:cs="Times New Roman"/>
+        </w:rPr>
+        <w:t>Collaboration</w:t>
+      </w:r>
+      <w:r>
+        <w:rPr>
+          <w:rFonts w:ascii="Spectral" w:hAnsi="Spectral" w:cs="Times New Roman"/>
+        </w:rPr>
+        <w:t xml:space="preserve"> |</w:t>
+      </w:r>
+      <w:r>
+        <w:rPr>
+          <w:rFonts w:ascii="Spectral" w:hAnsi="Spectral" w:cs="Times New Roman"/>
+        </w:rPr>
+        <w:t xml:space="preserve"> Effective Communication </w:t>
+      </w:r>
+    </w:p>
+    <w:p>
+      <w:pPr>
+        <w:jc w:val="both"/>
+        <w:rPr>
+          <w:rFonts w:ascii="Spectral" w:hAnsi="Spectral" w:cs="Segoe UI"/>
+          <w:color w:val="343541"/>
+        </w:rPr>
+      </w:pPr>
       <w:r>
         <w:rPr>
           <w:rFonts w:ascii="Spectral" w:hAnsi="Spectral" w:cs="Segoe UI"/>
@@ -3744,7 +3707,7 @@
           <w:iCs/>
           <w:color w:val="343541"/>
         </w:rPr>
-        <w:t xml:space="preserve">roficiency in </w:t>
+        <w:t>P</w:t>
       </w:r>
       <w:r>
         <w:rPr>
@@ -3755,7 +3718,7 @@
           <w:iCs/>
           <w:color w:val="343541"/>
         </w:rPr>
-        <w:t>P</w:t>
+        <w:t xml:space="preserve">roficiency in </w:t>
       </w:r>
       <w:r>
         <w:rPr>
@@ -3766,7 +3729,7 @@
           <w:iCs/>
           <w:color w:val="343541"/>
         </w:rPr>
-        <w:t>roductivity tools</w:t>
+        <w:t>P</w:t>
       </w:r>
       <w:r>
         <w:rPr>
@@ -3777,24 +3740,8 @@
           <w:iCs/>
           <w:color w:val="343541"/>
         </w:rPr>
-        <w:t xml:space="preserve">: </w:t>
-      </w:r>
-      <w:r>
-        <w:rPr>
-          <w:rFonts w:ascii="Spectral" w:hAnsi="Spectral" w:cs="Segoe UI"/>
-          <w:color w:val="343541"/>
-        </w:rPr>
-        <w:t>Jira and Confluence</w:t>
-      </w:r>
-    </w:p>
-    <w:p>
-      <w:pPr>
-        <w:jc w:val="both"/>
-        <w:rPr>
-          <w:rFonts w:ascii="Spectral" w:hAnsi="Spectral" w:cs="Segoe UI"/>
-          <w:color w:val="343541"/>
-        </w:rPr>
-      </w:pPr>
+        <w:t>roductivity tools</w:t>
+      </w:r>
       <w:r>
         <w:rPr>
           <w:rFonts w:ascii="Spectral" w:hAnsi="Spectral" w:cs="Segoe UI"/>
@@ -3804,8 +3751,24 @@
           <w:iCs/>
           <w:color w:val="343541"/>
         </w:rPr>
-        <w:t>UI/U</w:t>
-      </w:r>
+        <w:t xml:space="preserve">: </w:t>
+      </w:r>
+      <w:r>
+        <w:rPr>
+          <w:rFonts w:ascii="Spectral" w:hAnsi="Spectral" w:cs="Segoe UI"/>
+          <w:color w:val="343541"/>
+        </w:rPr>
+        <w:t>Jira and Confluence</w:t>
+      </w:r>
+    </w:p>
+    <w:p>
+      <w:pPr>
+        <w:jc w:val="both"/>
+        <w:rPr>
+          <w:rFonts w:ascii="Spectral" w:hAnsi="Spectral" w:cs="Segoe UI"/>
+          <w:color w:val="343541"/>
+        </w:rPr>
+      </w:pPr>
       <w:r>
         <w:rPr>
           <w:rFonts w:ascii="Spectral" w:hAnsi="Spectral" w:cs="Segoe UI"/>
@@ -3815,7 +3778,7 @@
           <w:iCs/>
           <w:color w:val="343541"/>
         </w:rPr>
-        <w:t>X</w:t>
+        <w:t>UI/U</w:t>
       </w:r>
       <w:r>
         <w:rPr>
@@ -3826,40 +3789,8 @@
           <w:iCs/>
           <w:color w:val="343541"/>
         </w:rPr>
-        <w:t xml:space="preserve"> and Integration</w:t>
-      </w:r>
-      <w:r>
-        <w:rPr>
-          <w:rFonts w:ascii="Spectral" w:hAnsi="Spectral" w:cs="Segoe UI"/>
-          <w:color w:val="343541"/>
-        </w:rPr>
-        <w:t xml:space="preserve">: User Interface Design | Self-Diagnostics Implementation | Custom Dialog Creation | </w:t>
-      </w:r>
-      <w:proofErr w:type="spellStart"/>
-      <w:r>
-        <w:rPr>
-          <w:rFonts w:ascii="Spectral" w:hAnsi="Spectral" w:cs="Segoe UI"/>
-          <w:color w:val="343541"/>
-        </w:rPr>
-        <w:t>Livechart</w:t>
-      </w:r>
-      <w:proofErr w:type="spellEnd"/>
-      <w:r>
-        <w:rPr>
-          <w:rFonts w:ascii="Spectral" w:hAnsi="Spectral" w:cs="Segoe UI"/>
-          <w:color w:val="343541"/>
-        </w:rPr>
-        <w:t xml:space="preserve"> Integration| Data Export and Reporting | Project Management | Problem Solving and Troubleshooting</w:t>
-      </w:r>
-    </w:p>
-    <w:p>
-      <w:pPr>
-        <w:jc w:val="both"/>
-        <w:rPr>
-          <w:rFonts w:ascii="Spectral" w:hAnsi="Spectral" w:cs="Segoe UI"/>
-          <w:color w:val="343541"/>
-        </w:rPr>
-      </w:pPr>
+        <w:t>X</w:t>
+      </w:r>
       <w:r>
         <w:rPr>
           <w:rFonts w:ascii="Spectral" w:hAnsi="Spectral" w:cs="Segoe UI"/>
@@ -3869,14 +3800,100 @@
           <w:iCs/>
           <w:color w:val="343541"/>
         </w:rPr>
-        <w:t>Data Format</w:t>
+        <w:t xml:space="preserve"> and Integration</w:t>
       </w:r>
       <w:r>
         <w:rPr>
           <w:rFonts w:ascii="Spectral" w:hAnsi="Spectral" w:cs="Segoe UI"/>
           <w:color w:val="343541"/>
         </w:rPr>
-        <w:t>: JSON, CSV, XML</w:t>
+        <w:t xml:space="preserve">: User Interface Design | </w:t>
+      </w:r>
+      <w:r>
+        <w:rPr>
+          <w:rFonts w:ascii="Spectral" w:hAnsi="Spectral" w:cs="Segoe UI"/>
+          <w:color w:val="343541"/>
+        </w:rPr>
+        <w:t>Responsive Web Design</w:t>
+      </w:r>
+      <w:r>
+        <w:rPr>
+          <w:rFonts w:ascii="Spectral" w:hAnsi="Spectral" w:cs="Segoe UI"/>
+          <w:color w:val="343541"/>
+        </w:rPr>
+        <w:t xml:space="preserve"> | </w:t>
+      </w:r>
+      <w:r>
+        <w:rPr>
+          <w:rFonts w:ascii="Spectral" w:hAnsi="Spectral" w:cs="Segoe UI"/>
+          <w:color w:val="343541"/>
+        </w:rPr>
+        <w:t>UI/UX principles</w:t>
+      </w:r>
+      <w:r>
+        <w:rPr>
+          <w:rFonts w:ascii="Spectral" w:hAnsi="Spectral" w:cs="Segoe UI"/>
+          <w:color w:val="343541"/>
+        </w:rPr>
+        <w:t xml:space="preserve"> (</w:t>
+      </w:r>
+      <w:r>
+        <w:rPr>
+          <w:rFonts w:ascii="Spectral" w:hAnsi="Spectral" w:cs="Segoe UI"/>
+          <w:color w:val="343541"/>
+        </w:rPr>
+        <w:t>industrial touch-screen PCs</w:t>
+      </w:r>
+      <w:r>
+        <w:rPr>
+          <w:rFonts w:ascii="Spectral" w:hAnsi="Spectral" w:cs="Segoe UI"/>
+          <w:color w:val="343541"/>
+        </w:rPr>
+        <w:t xml:space="preserve">) | </w:t>
+      </w:r>
+      <w:r>
+        <w:rPr>
+          <w:rFonts w:ascii="Spectral" w:hAnsi="Spectral" w:cs="Segoe UI"/>
+          <w:color w:val="343541"/>
+        </w:rPr>
+        <w:t xml:space="preserve">Self-Diagnostics Implementation | Custom Dialog Creation | </w:t>
+      </w:r>
+      <w:proofErr w:type="spellStart"/>
+      <w:r>
+        <w:rPr>
+          <w:rFonts w:ascii="Spectral" w:hAnsi="Spectral" w:cs="Segoe UI"/>
+          <w:color w:val="343541"/>
+        </w:rPr>
+        <w:t>Livechart</w:t>
+      </w:r>
+      <w:proofErr w:type="spellEnd"/>
+      <w:r>
+        <w:rPr>
+          <w:rFonts w:ascii="Spectral" w:hAnsi="Spectral" w:cs="Segoe UI"/>
+          <w:color w:val="343541"/>
+        </w:rPr>
+        <w:t xml:space="preserve"> Integration| Data Export and Reporting</w:t>
+      </w:r>
+      <w:r>
+        <w:rPr>
+          <w:rFonts w:ascii="Spectral" w:hAnsi="Spectral" w:cs="Segoe UI"/>
+          <w:color w:val="343541"/>
+        </w:rPr>
+        <w:t xml:space="preserve"> </w:t>
+      </w:r>
+      <w:r>
+        <w:rPr>
+          <w:rFonts w:ascii="Spectral" w:hAnsi="Spectral" w:cs="Segoe UI"/>
+          <w:color w:val="343541"/>
+        </w:rPr>
+        <w:t>(CSV, PDF, SPC)</w:t>
+      </w:r>
+      <w:r>
+        <w:rPr>
+          <w:rFonts w:ascii="Spectral" w:hAnsi="Spectral" w:cs="Segoe UI"/>
+          <w:color w:val="343541"/>
+        </w:rPr>
+        <w:t xml:space="preserve"> </w:t>
       </w:r>
     </w:p>
     <w:p>
@@ -4021,12 +4038,161 @@
         <v:path o:extrusionok="f" gradientshapeok="t" o:connecttype="rect"/>
         <o:lock v:ext="edit" aspectratio="t"/>
       </v:shapetype>
-      <v:shape id="_x0000_i1030" type="#_x0000_t75" alt="A yellow and blue pin&#10;&#10;Description automatically generated" style="width:11.25pt;height:11.25pt;visibility:visible;mso-wrap-style:square" o:bullet="t">
+      <v:shape id="_x0000_i1056" type="#_x0000_t75" alt="A yellow and blue pin&#10;&#10;Description automatically generated" style="width:11.25pt;height:11.25pt;visibility:visible;mso-wrap-style:square" o:bullet="t">
         <v:imagedata r:id="rId1" o:title="A yellow and blue pin&#10;&#10;Description automatically generated"/>
       </v:shape>
     </w:pict>
   </w:numPicBullet>
   <w:abstractNum w:abstractNumId="0" w15:restartNumberingAfterBreak="0">
+    <w:nsid w:val="03D4057F"/>
+    <w:multiLevelType w:val="multilevel"/>
+    <w:tmpl w:val="3662C93A"/>
+    <w:lvl w:ilvl="0">
+      <w:start w:val="1"/>
+      <w:numFmt w:val="bullet"/>
+      <w:lvlText w:val=""/>
+      <w:lvlJc w:val="left"/>
+      <w:pPr>
+        <w:tabs>
+          <w:tab w:val="num" w:pos="720"/>
+        </w:tabs>
+        <w:ind w:left="720" w:hanging="360"/>
+      </w:pPr>
+      <w:rPr>
+        <w:rFonts w:ascii="Symbol" w:hAnsi="Symbol" w:hint="default"/>
+        <w:sz w:val="20"/>
+      </w:rPr>
+    </w:lvl>
+    <w:lvl w:ilvl="1" w:tentative="1">
+      <w:start w:val="1"/>
+      <w:numFmt w:val="bullet"/>
+      <w:lvlText w:val="o"/>
+      <w:lvlJc w:val="left"/>
+      <w:pPr>
+        <w:tabs>
+          <w:tab w:val="num" w:pos="1440"/>
+        </w:tabs>
+        <w:ind w:left="1440" w:hanging="360"/>
+      </w:pPr>
+      <w:rPr>
+        <w:rFonts w:ascii="Courier New" w:hAnsi="Courier New" w:hint="default"/>
+        <w:sz w:val="20"/>
+      </w:rPr>
+    </w:lvl>
+    <w:lvl w:ilvl="2" w:tentative="1">
+      <w:start w:val="1"/>
+      <w:numFmt w:val="bullet"/>
+      <w:lvlText w:val=""/>
+      <w:lvlJc w:val="left"/>
+      <w:pPr>
+        <w:tabs>
+          <w:tab w:val="num" w:pos="2160"/>
+        </w:tabs>
+        <w:ind w:left="2160" w:hanging="360"/>
+      </w:pPr>
+      <w:rPr>
+        <w:rFonts w:ascii="Wingdings" w:hAnsi="Wingdings" w:hint="default"/>
+        <w:sz w:val="20"/>
+      </w:rPr>
+    </w:lvl>
+    <w:lvl w:ilvl="3" w:tentative="1">
+      <w:start w:val="1"/>
+      <w:numFmt w:val="bullet"/>
+      <w:lvlText w:val=""/>
+      <w:lvlJc w:val="left"/>
+      <w:pPr>
+        <w:tabs>
+          <w:tab w:val="num" w:pos="2880"/>
+        </w:tabs>
+        <w:ind w:left="2880" w:hanging="360"/>
+      </w:pPr>
+      <w:rPr>
+        <w:rFonts w:ascii="Wingdings" w:hAnsi="Wingdings" w:hint="default"/>
+        <w:sz w:val="20"/>
+      </w:rPr>
+    </w:lvl>
+    <w:lvl w:ilvl="4" w:tentative="1">
+      <w:start w:val="1"/>
+      <w:numFmt w:val="bullet"/>
+      <w:lvlText w:val=""/>
+      <w:lvlJc w:val="left"/>
+      <w:pPr>
+        <w:tabs>
+          <w:tab w:val="num" w:pos="3600"/>
+        </w:tabs>
+        <w:ind w:left="3600" w:hanging="360"/>
+      </w:pPr>
+      <w:rPr>
+        <w:rFonts w:ascii="Wingdings" w:hAnsi="Wingdings" w:hint="default"/>
+        <w:sz w:val="20"/>
+      </w:rPr>
+    </w:lvl>
+    <w:lvl w:ilvl="5" w:tentative="1">
+      <w:start w:val="1"/>
+      <w:numFmt w:val="bullet"/>
+      <w:lvlText w:val=""/>
+      <w:lvlJc w:val="left"/>
+      <w:pPr>
+        <w:tabs>
+          <w:tab w:val="num" w:pos="4320"/>
+        </w:tabs>
+        <w:ind w:left="4320" w:hanging="360"/>
+      </w:pPr>
+      <w:rPr>
+        <w:rFonts w:ascii="Wingdings" w:hAnsi="Wingdings" w:hint="default"/>
+        <w:sz w:val="20"/>
+      </w:rPr>
+    </w:lvl>
+    <w:lvl w:ilvl="6" w:tentative="1">
+      <w:start w:val="1"/>
+      <w:numFmt w:val="bullet"/>
+      <w:lvlText w:val=""/>
+      <w:lvlJc w:val="left"/>
+      <w:pPr>
+        <w:tabs>
+          <w:tab w:val="num" w:pos="5040"/>
+        </w:tabs>
+        <w:ind w:left="5040" w:hanging="360"/>
+      </w:pPr>
+      <w:rPr>
+        <w:rFonts w:ascii="Wingdings" w:hAnsi="Wingdings" w:hint="default"/>
+        <w:sz w:val="20"/>
+      </w:rPr>
+    </w:lvl>
+    <w:lvl w:ilvl="7" w:tentative="1">
+      <w:start w:val="1"/>
+      <w:numFmt w:val="bullet"/>
+      <w:lvlText w:val=""/>
+      <w:lvlJc w:val="left"/>
+      <w:pPr>
+        <w:tabs>
+          <w:tab w:val="num" w:pos="5760"/>
+        </w:tabs>
+        <w:ind w:left="5760" w:hanging="360"/>
+      </w:pPr>
+      <w:rPr>
+        <w:rFonts w:ascii="Wingdings" w:hAnsi="Wingdings" w:hint="default"/>
+        <w:sz w:val="20"/>
+      </w:rPr>
+    </w:lvl>
+    <w:lvl w:ilvl="8" w:tentative="1">
+      <w:start w:val="1"/>
+      <w:numFmt w:val="bullet"/>
+      <w:lvlText w:val=""/>
+      <w:lvlJc w:val="left"/>
+      <w:pPr>
+        <w:tabs>
+          <w:tab w:val="num" w:pos="6480"/>
+        </w:tabs>
+        <w:ind w:left="6480" w:hanging="360"/>
+      </w:pPr>
+      <w:rPr>
+        <w:rFonts w:ascii="Wingdings" w:hAnsi="Wingdings" w:hint="default"/>
+        <w:sz w:val="20"/>
+      </w:rPr>
+    </w:lvl>
+  </w:abstractNum>
+  <w:abstractNum w:abstractNumId="1" w15:restartNumberingAfterBreak="0">
     <w:nsid w:val="0AE47DD4"/>
     <w:multiLevelType w:val="hybridMultilevel"/>
     <w:tmpl w:val="09E856B2"/>
@@ -4166,7 +4332,305 @@
       </w:rPr>
     </w:lvl>
   </w:abstractNum>
-  <w:abstractNum w:abstractNumId="1" w15:restartNumberingAfterBreak="0">
+  <w:abstractNum w:abstractNumId="2" w15:restartNumberingAfterBreak="0">
+    <w:nsid w:val="18064387"/>
+    <w:multiLevelType w:val="multilevel"/>
+    <w:tmpl w:val="864A3FCE"/>
+    <w:lvl w:ilvl="0">
+      <w:start w:val="1"/>
+      <w:numFmt w:val="bullet"/>
+      <w:lvlText w:val=""/>
+      <w:lvlJc w:val="left"/>
+      <w:pPr>
+        <w:tabs>
+          <w:tab w:val="num" w:pos="720"/>
+        </w:tabs>
+        <w:ind w:left="720" w:hanging="360"/>
+      </w:pPr>
+      <w:rPr>
+        <w:rFonts w:ascii="Symbol" w:hAnsi="Symbol" w:hint="default"/>
+        <w:sz w:val="20"/>
+      </w:rPr>
+    </w:lvl>
+    <w:lvl w:ilvl="1" w:tentative="1">
+      <w:start w:val="1"/>
+      <w:numFmt w:val="bullet"/>
+      <w:lvlText w:val="o"/>
+      <w:lvlJc w:val="left"/>
+      <w:pPr>
+        <w:tabs>
+          <w:tab w:val="num" w:pos="1440"/>
+        </w:tabs>
+        <w:ind w:left="1440" w:hanging="360"/>
+      </w:pPr>
+      <w:rPr>
+        <w:rFonts w:ascii="Courier New" w:hAnsi="Courier New" w:hint="default"/>
+        <w:sz w:val="20"/>
+      </w:rPr>
+    </w:lvl>
+    <w:lvl w:ilvl="2" w:tentative="1">
+      <w:start w:val="1"/>
+      <w:numFmt w:val="bullet"/>
+      <w:lvlText w:val=""/>
+      <w:lvlJc w:val="left"/>
+      <w:pPr>
+        <w:tabs>
+          <w:tab w:val="num" w:pos="2160"/>
+        </w:tabs>
+        <w:ind w:left="2160" w:hanging="360"/>
+      </w:pPr>
+      <w:rPr>
+        <w:rFonts w:ascii="Wingdings" w:hAnsi="Wingdings" w:hint="default"/>
+        <w:sz w:val="20"/>
+      </w:rPr>
+    </w:lvl>
+    <w:lvl w:ilvl="3" w:tentative="1">
+      <w:start w:val="1"/>
+      <w:numFmt w:val="bullet"/>
+      <w:lvlText w:val=""/>
+      <w:lvlJc w:val="left"/>
+      <w:pPr>
+        <w:tabs>
+          <w:tab w:val="num" w:pos="2880"/>
+        </w:tabs>
+        <w:ind w:left="2880" w:hanging="360"/>
+      </w:pPr>
+      <w:rPr>
+        <w:rFonts w:ascii="Wingdings" w:hAnsi="Wingdings" w:hint="default"/>
+        <w:sz w:val="20"/>
+      </w:rPr>
+    </w:lvl>
+    <w:lvl w:ilvl="4" w:tentative="1">
+      <w:start w:val="1"/>
+      <w:numFmt w:val="bullet"/>
+      <w:lvlText w:val=""/>
+      <w:lvlJc w:val="left"/>
+      <w:pPr>
+        <w:tabs>
+          <w:tab w:val="num" w:pos="3600"/>
+        </w:tabs>
+        <w:ind w:left="3600" w:hanging="360"/>
+      </w:pPr>
+      <w:rPr>
+        <w:rFonts w:ascii="Wingdings" w:hAnsi="Wingdings" w:hint="default"/>
+        <w:sz w:val="20"/>
+      </w:rPr>
+    </w:lvl>
+    <w:lvl w:ilvl="5" w:tentative="1">
+      <w:start w:val="1"/>
+      <w:numFmt w:val="bullet"/>
+      <w:lvlText w:val=""/>
+      <w:lvlJc w:val="left"/>
+      <w:pPr>
+        <w:tabs>
+          <w:tab w:val="num" w:pos="4320"/>
+        </w:tabs>
+        <w:ind w:left="4320" w:hanging="360"/>
+      </w:pPr>
+      <w:rPr>
+        <w:rFonts w:ascii="Wingdings" w:hAnsi="Wingdings" w:hint="default"/>
+        <w:sz w:val="20"/>
+      </w:rPr>
+    </w:lvl>
+    <w:lvl w:ilvl="6" w:tentative="1">
+      <w:start w:val="1"/>
+      <w:numFmt w:val="bullet"/>
+      <w:lvlText w:val=""/>
+      <w:lvlJc w:val="left"/>
+      <w:pPr>
+        <w:tabs>
+          <w:tab w:val="num" w:pos="5040"/>
+        </w:tabs>
+        <w:ind w:left="5040" w:hanging="360"/>
+      </w:pPr>
+      <w:rPr>
+        <w:rFonts w:ascii="Wingdings" w:hAnsi="Wingdings" w:hint="default"/>
+        <w:sz w:val="20"/>
+      </w:rPr>
+    </w:lvl>
+    <w:lvl w:ilvl="7" w:tentative="1">
+      <w:start w:val="1"/>
+      <w:numFmt w:val="bullet"/>
+      <w:lvlText w:val=""/>
+      <w:lvlJc w:val="left"/>
+      <w:pPr>
+        <w:tabs>
+          <w:tab w:val="num" w:pos="5760"/>
+        </w:tabs>
+        <w:ind w:left="5760" w:hanging="360"/>
+      </w:pPr>
+      <w:rPr>
+        <w:rFonts w:ascii="Wingdings" w:hAnsi="Wingdings" w:hint="default"/>
+        <w:sz w:val="20"/>
+      </w:rPr>
+    </w:lvl>
+    <w:lvl w:ilvl="8" w:tentative="1">
+      <w:start w:val="1"/>
+      <w:numFmt w:val="bullet"/>
+      <w:lvlText w:val=""/>
+      <w:lvlJc w:val="left"/>
+      <w:pPr>
+        <w:tabs>
+          <w:tab w:val="num" w:pos="6480"/>
+        </w:tabs>
+        <w:ind w:left="6480" w:hanging="360"/>
+      </w:pPr>
+      <w:rPr>
+        <w:rFonts w:ascii="Wingdings" w:hAnsi="Wingdings" w:hint="default"/>
+        <w:sz w:val="20"/>
+      </w:rPr>
+    </w:lvl>
+  </w:abstractNum>
+  <w:abstractNum w:abstractNumId="3" w15:restartNumberingAfterBreak="0">
+    <w:nsid w:val="240F02F0"/>
+    <w:multiLevelType w:val="multilevel"/>
+    <w:tmpl w:val="D5408B6A"/>
+    <w:lvl w:ilvl="0">
+      <w:start w:val="1"/>
+      <w:numFmt w:val="bullet"/>
+      <w:lvlText w:val=""/>
+      <w:lvlJc w:val="left"/>
+      <w:pPr>
+        <w:tabs>
+          <w:tab w:val="num" w:pos="720"/>
+        </w:tabs>
+        <w:ind w:left="720" w:hanging="360"/>
+      </w:pPr>
+      <w:rPr>
+        <w:rFonts w:ascii="Symbol" w:hAnsi="Symbol" w:hint="default"/>
+        <w:sz w:val="20"/>
+      </w:rPr>
+    </w:lvl>
+    <w:lvl w:ilvl="1" w:tentative="1">
+      <w:start w:val="1"/>
+      <w:numFmt w:val="bullet"/>
+      <w:lvlText w:val="o"/>
+      <w:lvlJc w:val="left"/>
+      <w:pPr>
+        <w:tabs>
+          <w:tab w:val="num" w:pos="1440"/>
+        </w:tabs>
+        <w:ind w:left="1440" w:hanging="360"/>
+      </w:pPr>
+      <w:rPr>
+        <w:rFonts w:ascii="Courier New" w:hAnsi="Courier New" w:hint="default"/>
+        <w:sz w:val="20"/>
+      </w:rPr>
+    </w:lvl>
+    <w:lvl w:ilvl="2" w:tentative="1">
+      <w:start w:val="1"/>
+      <w:numFmt w:val="bullet"/>
+      <w:lvlText w:val=""/>
+      <w:lvlJc w:val="left"/>
+      <w:pPr>
+        <w:tabs>
+          <w:tab w:val="num" w:pos="2160"/>
+        </w:tabs>
+        <w:ind w:left="2160" w:hanging="360"/>
+      </w:pPr>
+      <w:rPr>
+        <w:rFonts w:ascii="Wingdings" w:hAnsi="Wingdings" w:hint="default"/>
+        <w:sz w:val="20"/>
+      </w:rPr>
+    </w:lvl>
+    <w:lvl w:ilvl="3" w:tentative="1">
+      <w:start w:val="1"/>
+      <w:numFmt w:val="bullet"/>
+      <w:lvlText w:val=""/>
+      <w:lvlJc w:val="left"/>
+      <w:pPr>
+        <w:tabs>
+          <w:tab w:val="num" w:pos="2880"/>
+        </w:tabs>
+        <w:ind w:left="2880" w:hanging="360"/>
+      </w:pPr>
+      <w:rPr>
+        <w:rFonts w:ascii="Wingdings" w:hAnsi="Wingdings" w:hint="default"/>
+        <w:sz w:val="20"/>
+      </w:rPr>
+    </w:lvl>
+    <w:lvl w:ilvl="4" w:tentative="1">
+      <w:start w:val="1"/>
+      <w:numFmt w:val="bullet"/>
+      <w:lvlText w:val=""/>
+      <w:lvlJc w:val="left"/>
+      <w:pPr>
+        <w:tabs>
+          <w:tab w:val="num" w:pos="3600"/>
+        </w:tabs>
+        <w:ind w:left="3600" w:hanging="360"/>
+      </w:pPr>
+      <w:rPr>
+        <w:rFonts w:ascii="Wingdings" w:hAnsi="Wingdings" w:hint="default"/>
+        <w:sz w:val="20"/>
+      </w:rPr>
+    </w:lvl>
+    <w:lvl w:ilvl="5" w:tentative="1">
+      <w:start w:val="1"/>
+      <w:numFmt w:val="bullet"/>
+      <w:lvlText w:val=""/>
+      <w:lvlJc w:val="left"/>
+      <w:pPr>
+        <w:tabs>
+          <w:tab w:val="num" w:pos="4320"/>
+        </w:tabs>
+        <w:ind w:left="4320" w:hanging="360"/>
+      </w:pPr>
+      <w:rPr>
+        <w:rFonts w:ascii="Wingdings" w:hAnsi="Wingdings" w:hint="default"/>
+        <w:sz w:val="20"/>
+      </w:rPr>
+    </w:lvl>
+    <w:lvl w:ilvl="6" w:tentative="1">
+      <w:start w:val="1"/>
+      <w:numFmt w:val="bullet"/>
+      <w:lvlText w:val=""/>
+      <w:lvlJc w:val="left"/>
+      <w:pPr>
+        <w:tabs>
+          <w:tab w:val="num" w:pos="5040"/>
+        </w:tabs>
+        <w:ind w:left="5040" w:hanging="360"/>
+      </w:pPr>
+      <w:rPr>
+        <w:rFonts w:ascii="Wingdings" w:hAnsi="Wingdings" w:hint="default"/>
+        <w:sz w:val="20"/>
+      </w:rPr>
+    </w:lvl>
+    <w:lvl w:ilvl="7" w:tentative="1">
+      <w:start w:val="1"/>
+      <w:numFmt w:val="bullet"/>
+      <w:lvlText w:val=""/>
+      <w:lvlJc w:val="left"/>
+      <w:pPr>
+        <w:tabs>
+          <w:tab w:val="num" w:pos="5760"/>
+        </w:tabs>
+        <w:ind w:left="5760" w:hanging="360"/>
+      </w:pPr>
+      <w:rPr>
+        <w:rFonts w:ascii="Wingdings" w:hAnsi="Wingdings" w:hint="default"/>
+        <w:sz w:val="20"/>
+      </w:rPr>
+    </w:lvl>
+    <w:lvl w:ilvl="8" w:tentative="1">
+      <w:start w:val="1"/>
+      <w:numFmt w:val="bullet"/>
+      <w:lvlText w:val=""/>
+      <w:lvlJc w:val="left"/>
+      <w:pPr>
+        <w:tabs>
+          <w:tab w:val="num" w:pos="6480"/>
+        </w:tabs>
+        <w:ind w:left="6480" w:hanging="360"/>
+      </w:pPr>
+      <w:rPr>
+        <w:rFonts w:ascii="Wingdings" w:hAnsi="Wingdings" w:hint="default"/>
+        <w:sz w:val="20"/>
+      </w:rPr>
+    </w:lvl>
+  </w:abstractNum>
+  <w:abstractNum w:abstractNumId="4" w15:restartNumberingAfterBreak="0">
     <w:nsid w:val="2AFE0FF9"/>
     <w:multiLevelType w:val="hybridMultilevel"/>
     <w:tmpl w:val="188ABDB0"/>
@@ -4279,7 +4743,7 @@
       </w:rPr>
     </w:lvl>
   </w:abstractNum>
-  <w:abstractNum w:abstractNumId="2" w15:restartNumberingAfterBreak="0">
+  <w:abstractNum w:abstractNumId="5" w15:restartNumberingAfterBreak="0">
     <w:nsid w:val="2F5474B1"/>
     <w:multiLevelType w:val="hybridMultilevel"/>
     <w:tmpl w:val="03A89D06"/>
@@ -4369,7 +4833,7 @@
       </w:pPr>
     </w:lvl>
   </w:abstractNum>
-  <w:abstractNum w:abstractNumId="3" w15:restartNumberingAfterBreak="0">
+  <w:abstractNum w:abstractNumId="6" w15:restartNumberingAfterBreak="0">
     <w:nsid w:val="33AD4184"/>
     <w:multiLevelType w:val="hybridMultilevel"/>
     <w:tmpl w:val="669E2016"/>
@@ -4482,7 +4946,305 @@
       </w:rPr>
     </w:lvl>
   </w:abstractNum>
-  <w:abstractNum w:abstractNumId="4" w15:restartNumberingAfterBreak="0">
+  <w:abstractNum w:abstractNumId="7" w15:restartNumberingAfterBreak="0">
+    <w:nsid w:val="36ED6DB9"/>
+    <w:multiLevelType w:val="multilevel"/>
+    <w:tmpl w:val="4DB23D32"/>
+    <w:lvl w:ilvl="0">
+      <w:start w:val="1"/>
+      <w:numFmt w:val="bullet"/>
+      <w:lvlText w:val=""/>
+      <w:lvlJc w:val="left"/>
+      <w:pPr>
+        <w:tabs>
+          <w:tab w:val="num" w:pos="720"/>
+        </w:tabs>
+        <w:ind w:left="720" w:hanging="360"/>
+      </w:pPr>
+      <w:rPr>
+        <w:rFonts w:ascii="Symbol" w:hAnsi="Symbol" w:hint="default"/>
+        <w:sz w:val="20"/>
+      </w:rPr>
+    </w:lvl>
+    <w:lvl w:ilvl="1" w:tentative="1">
+      <w:start w:val="1"/>
+      <w:numFmt w:val="bullet"/>
+      <w:lvlText w:val="o"/>
+      <w:lvlJc w:val="left"/>
+      <w:pPr>
+        <w:tabs>
+          <w:tab w:val="num" w:pos="1440"/>
+        </w:tabs>
+        <w:ind w:left="1440" w:hanging="360"/>
+      </w:pPr>
+      <w:rPr>
+        <w:rFonts w:ascii="Courier New" w:hAnsi="Courier New" w:hint="default"/>
+        <w:sz w:val="20"/>
+      </w:rPr>
+    </w:lvl>
+    <w:lvl w:ilvl="2" w:tentative="1">
+      <w:start w:val="1"/>
+      <w:numFmt w:val="bullet"/>
+      <w:lvlText w:val=""/>
+      <w:lvlJc w:val="left"/>
+      <w:pPr>
+        <w:tabs>
+          <w:tab w:val="num" w:pos="2160"/>
+        </w:tabs>
+        <w:ind w:left="2160" w:hanging="360"/>
+      </w:pPr>
+      <w:rPr>
+        <w:rFonts w:ascii="Wingdings" w:hAnsi="Wingdings" w:hint="default"/>
+        <w:sz w:val="20"/>
+      </w:rPr>
+    </w:lvl>
+    <w:lvl w:ilvl="3" w:tentative="1">
+      <w:start w:val="1"/>
+      <w:numFmt w:val="bullet"/>
+      <w:lvlText w:val=""/>
+      <w:lvlJc w:val="left"/>
+      <w:pPr>
+        <w:tabs>
+          <w:tab w:val="num" w:pos="2880"/>
+        </w:tabs>
+        <w:ind w:left="2880" w:hanging="360"/>
+      </w:pPr>
+      <w:rPr>
+        <w:rFonts w:ascii="Wingdings" w:hAnsi="Wingdings" w:hint="default"/>
+        <w:sz w:val="20"/>
+      </w:rPr>
+    </w:lvl>
+    <w:lvl w:ilvl="4" w:tentative="1">
+      <w:start w:val="1"/>
+      <w:numFmt w:val="bullet"/>
+      <w:lvlText w:val=""/>
+      <w:lvlJc w:val="left"/>
+      <w:pPr>
+        <w:tabs>
+          <w:tab w:val="num" w:pos="3600"/>
+        </w:tabs>
+        <w:ind w:left="3600" w:hanging="360"/>
+      </w:pPr>
+      <w:rPr>
+        <w:rFonts w:ascii="Wingdings" w:hAnsi="Wingdings" w:hint="default"/>
+        <w:sz w:val="20"/>
+      </w:rPr>
+    </w:lvl>
+    <w:lvl w:ilvl="5" w:tentative="1">
+      <w:start w:val="1"/>
+      <w:numFmt w:val="bullet"/>
+      <w:lvlText w:val=""/>
+      <w:lvlJc w:val="left"/>
+      <w:pPr>
+        <w:tabs>
+          <w:tab w:val="num" w:pos="4320"/>
+        </w:tabs>
+        <w:ind w:left="4320" w:hanging="360"/>
+      </w:pPr>
+      <w:rPr>
+        <w:rFonts w:ascii="Wingdings" w:hAnsi="Wingdings" w:hint="default"/>
+        <w:sz w:val="20"/>
+      </w:rPr>
+    </w:lvl>
+    <w:lvl w:ilvl="6" w:tentative="1">
+      <w:start w:val="1"/>
+      <w:numFmt w:val="bullet"/>
+      <w:lvlText w:val=""/>
+      <w:lvlJc w:val="left"/>
+      <w:pPr>
+        <w:tabs>
+          <w:tab w:val="num" w:pos="5040"/>
+        </w:tabs>
+        <w:ind w:left="5040" w:hanging="360"/>
+      </w:pPr>
+      <w:rPr>
+        <w:rFonts w:ascii="Wingdings" w:hAnsi="Wingdings" w:hint="default"/>
+        <w:sz w:val="20"/>
+      </w:rPr>
+    </w:lvl>
+    <w:lvl w:ilvl="7" w:tentative="1">
+      <w:start w:val="1"/>
+      <w:numFmt w:val="bullet"/>
+      <w:lvlText w:val=""/>
+      <w:lvlJc w:val="left"/>
+      <w:pPr>
+        <w:tabs>
+          <w:tab w:val="num" w:pos="5760"/>
+        </w:tabs>
+        <w:ind w:left="5760" w:hanging="360"/>
+      </w:pPr>
+      <w:rPr>
+        <w:rFonts w:ascii="Wingdings" w:hAnsi="Wingdings" w:hint="default"/>
+        <w:sz w:val="20"/>
+      </w:rPr>
+    </w:lvl>
+    <w:lvl w:ilvl="8" w:tentative="1">
+      <w:start w:val="1"/>
+      <w:numFmt w:val="bullet"/>
+      <w:lvlText w:val=""/>
+      <w:lvlJc w:val="left"/>
+      <w:pPr>
+        <w:tabs>
+          <w:tab w:val="num" w:pos="6480"/>
+        </w:tabs>
+        <w:ind w:left="6480" w:hanging="360"/>
+      </w:pPr>
+      <w:rPr>
+        <w:rFonts w:ascii="Wingdings" w:hAnsi="Wingdings" w:hint="default"/>
+        <w:sz w:val="20"/>
+      </w:rPr>
+    </w:lvl>
+  </w:abstractNum>
+  <w:abstractNum w:abstractNumId="8" w15:restartNumberingAfterBreak="0">
+    <w:nsid w:val="43E01BCB"/>
+    <w:multiLevelType w:val="multilevel"/>
+    <w:tmpl w:val="004A8296"/>
+    <w:lvl w:ilvl="0">
+      <w:start w:val="1"/>
+      <w:numFmt w:val="bullet"/>
+      <w:lvlText w:val=""/>
+      <w:lvlJc w:val="left"/>
+      <w:pPr>
+        <w:tabs>
+          <w:tab w:val="num" w:pos="720"/>
+        </w:tabs>
+        <w:ind w:left="720" w:hanging="360"/>
+      </w:pPr>
+      <w:rPr>
+        <w:rFonts w:ascii="Symbol" w:hAnsi="Symbol" w:hint="default"/>
+        <w:sz w:val="20"/>
+      </w:rPr>
+    </w:lvl>
+    <w:lvl w:ilvl="1" w:tentative="1">
+      <w:start w:val="1"/>
+      <w:numFmt w:val="bullet"/>
+      <w:lvlText w:val="o"/>
+      <w:lvlJc w:val="left"/>
+      <w:pPr>
+        <w:tabs>
+          <w:tab w:val="num" w:pos="1440"/>
+        </w:tabs>
+        <w:ind w:left="1440" w:hanging="360"/>
+      </w:pPr>
+      <w:rPr>
+        <w:rFonts w:ascii="Courier New" w:hAnsi="Courier New" w:hint="default"/>
+        <w:sz w:val="20"/>
+      </w:rPr>
+    </w:lvl>
+    <w:lvl w:ilvl="2" w:tentative="1">
+      <w:start w:val="1"/>
+      <w:numFmt w:val="bullet"/>
+      <w:lvlText w:val=""/>
+      <w:lvlJc w:val="left"/>
+      <w:pPr>
+        <w:tabs>
+          <w:tab w:val="num" w:pos="2160"/>
+        </w:tabs>
+        <w:ind w:left="2160" w:hanging="360"/>
+      </w:pPr>
+      <w:rPr>
+        <w:rFonts w:ascii="Wingdings" w:hAnsi="Wingdings" w:hint="default"/>
+        <w:sz w:val="20"/>
+      </w:rPr>
+    </w:lvl>
+    <w:lvl w:ilvl="3" w:tentative="1">
+      <w:start w:val="1"/>
+      <w:numFmt w:val="bullet"/>
+      <w:lvlText w:val=""/>
+      <w:lvlJc w:val="left"/>
+      <w:pPr>
+        <w:tabs>
+          <w:tab w:val="num" w:pos="2880"/>
+        </w:tabs>
+        <w:ind w:left="2880" w:hanging="360"/>
+      </w:pPr>
+      <w:rPr>
+        <w:rFonts w:ascii="Wingdings" w:hAnsi="Wingdings" w:hint="default"/>
+        <w:sz w:val="20"/>
+      </w:rPr>
+    </w:lvl>
+    <w:lvl w:ilvl="4" w:tentative="1">
+      <w:start w:val="1"/>
+      <w:numFmt w:val="bullet"/>
+      <w:lvlText w:val=""/>
+      <w:lvlJc w:val="left"/>
+      <w:pPr>
+        <w:tabs>
+          <w:tab w:val="num" w:pos="3600"/>
+        </w:tabs>
+        <w:ind w:left="3600" w:hanging="360"/>
+      </w:pPr>
+      <w:rPr>
+        <w:rFonts w:ascii="Wingdings" w:hAnsi="Wingdings" w:hint="default"/>
+        <w:sz w:val="20"/>
+      </w:rPr>
+    </w:lvl>
+    <w:lvl w:ilvl="5" w:tentative="1">
+      <w:start w:val="1"/>
+      <w:numFmt w:val="bullet"/>
+      <w:lvlText w:val=""/>
+      <w:lvlJc w:val="left"/>
+      <w:pPr>
+        <w:tabs>
+          <w:tab w:val="num" w:pos="4320"/>
+        </w:tabs>
+        <w:ind w:left="4320" w:hanging="360"/>
+      </w:pPr>
+      <w:rPr>
+        <w:rFonts w:ascii="Wingdings" w:hAnsi="Wingdings" w:hint="default"/>
+        <w:sz w:val="20"/>
+      </w:rPr>
+    </w:lvl>
+    <w:lvl w:ilvl="6" w:tentative="1">
+      <w:start w:val="1"/>
+      <w:numFmt w:val="bullet"/>
+      <w:lvlText w:val=""/>
+      <w:lvlJc w:val="left"/>
+      <w:pPr>
+        <w:tabs>
+          <w:tab w:val="num" w:pos="5040"/>
+        </w:tabs>
+        <w:ind w:left="5040" w:hanging="360"/>
+      </w:pPr>
+      <w:rPr>
+        <w:rFonts w:ascii="Wingdings" w:hAnsi="Wingdings" w:hint="default"/>
+        <w:sz w:val="20"/>
+      </w:rPr>
+    </w:lvl>
+    <w:lvl w:ilvl="7" w:tentative="1">
+      <w:start w:val="1"/>
+      <w:numFmt w:val="bullet"/>
+      <w:lvlText w:val=""/>
+      <w:lvlJc w:val="left"/>
+      <w:pPr>
+        <w:tabs>
+          <w:tab w:val="num" w:pos="5760"/>
+        </w:tabs>
+        <w:ind w:left="5760" w:hanging="360"/>
+      </w:pPr>
+      <w:rPr>
+        <w:rFonts w:ascii="Wingdings" w:hAnsi="Wingdings" w:hint="default"/>
+        <w:sz w:val="20"/>
+      </w:rPr>
+    </w:lvl>
+    <w:lvl w:ilvl="8" w:tentative="1">
+      <w:start w:val="1"/>
+      <w:numFmt w:val="bullet"/>
+      <w:lvlText w:val=""/>
+      <w:lvlJc w:val="left"/>
+      <w:pPr>
+        <w:tabs>
+          <w:tab w:val="num" w:pos="6480"/>
+        </w:tabs>
+        <w:ind w:left="6480" w:hanging="360"/>
+      </w:pPr>
+      <w:rPr>
+        <w:rFonts w:ascii="Wingdings" w:hAnsi="Wingdings" w:hint="default"/>
+        <w:sz w:val="20"/>
+      </w:rPr>
+    </w:lvl>
+  </w:abstractNum>
+  <w:abstractNum w:abstractNumId="9" w15:restartNumberingAfterBreak="0">
     <w:nsid w:val="46AA35FE"/>
     <w:multiLevelType w:val="hybridMultilevel"/>
     <w:tmpl w:val="53B22DE4"/>
@@ -4595,7 +5357,156 @@
       </w:rPr>
     </w:lvl>
   </w:abstractNum>
-  <w:abstractNum w:abstractNumId="5" w15:restartNumberingAfterBreak="0">
+  <w:abstractNum w:abstractNumId="10" w15:restartNumberingAfterBreak="0">
+    <w:nsid w:val="4E485AF8"/>
+    <w:multiLevelType w:val="multilevel"/>
+    <w:tmpl w:val="6A0018EA"/>
+    <w:lvl w:ilvl="0">
+      <w:start w:val="1"/>
+      <w:numFmt w:val="bullet"/>
+      <w:lvlText w:val=""/>
+      <w:lvlJc w:val="left"/>
+      <w:pPr>
+        <w:tabs>
+          <w:tab w:val="num" w:pos="720"/>
+        </w:tabs>
+        <w:ind w:left="720" w:hanging="360"/>
+      </w:pPr>
+      <w:rPr>
+        <w:rFonts w:ascii="Symbol" w:hAnsi="Symbol" w:hint="default"/>
+        <w:sz w:val="20"/>
+      </w:rPr>
+    </w:lvl>
+    <w:lvl w:ilvl="1" w:tentative="1">
+      <w:start w:val="1"/>
+      <w:numFmt w:val="bullet"/>
+      <w:lvlText w:val="o"/>
+      <w:lvlJc w:val="left"/>
+      <w:pPr>
+        <w:tabs>
+          <w:tab w:val="num" w:pos="1440"/>
+        </w:tabs>
+        <w:ind w:left="1440" w:hanging="360"/>
+      </w:pPr>
+      <w:rPr>
+        <w:rFonts w:ascii="Courier New" w:hAnsi="Courier New" w:hint="default"/>
+        <w:sz w:val="20"/>
+      </w:rPr>
+    </w:lvl>
+    <w:lvl w:ilvl="2" w:tentative="1">
+      <w:start w:val="1"/>
+      <w:numFmt w:val="bullet"/>
+      <w:lvlText w:val=""/>
+      <w:lvlJc w:val="left"/>
+      <w:pPr>
+        <w:tabs>
+          <w:tab w:val="num" w:pos="2160"/>
+        </w:tabs>
+        <w:ind w:left="2160" w:hanging="360"/>
+      </w:pPr>
+      <w:rPr>
+        <w:rFonts w:ascii="Wingdings" w:hAnsi="Wingdings" w:hint="default"/>
+        <w:sz w:val="20"/>
+      </w:rPr>
+    </w:lvl>
+    <w:lvl w:ilvl="3" w:tentative="1">
+      <w:start w:val="1"/>
+      <w:numFmt w:val="bullet"/>
+      <w:lvlText w:val=""/>
+      <w:lvlJc w:val="left"/>
+      <w:pPr>
+        <w:tabs>
+          <w:tab w:val="num" w:pos="2880"/>
+        </w:tabs>
+        <w:ind w:left="2880" w:hanging="360"/>
+      </w:pPr>
+      <w:rPr>
+        <w:rFonts w:ascii="Wingdings" w:hAnsi="Wingdings" w:hint="default"/>
+        <w:sz w:val="20"/>
+      </w:rPr>
+    </w:lvl>
+    <w:lvl w:ilvl="4" w:tentative="1">
+      <w:start w:val="1"/>
+      <w:numFmt w:val="bullet"/>
+      <w:lvlText w:val=""/>
+      <w:lvlJc w:val="left"/>
+      <w:pPr>
+        <w:tabs>
+          <w:tab w:val="num" w:pos="3600"/>
+        </w:tabs>
+        <w:ind w:left="3600" w:hanging="360"/>
+      </w:pPr>
+      <w:rPr>
+        <w:rFonts w:ascii="Wingdings" w:hAnsi="Wingdings" w:hint="default"/>
+        <w:sz w:val="20"/>
+      </w:rPr>
+    </w:lvl>
+    <w:lvl w:ilvl="5" w:tentative="1">
+      <w:start w:val="1"/>
+      <w:numFmt w:val="bullet"/>
+      <w:lvlText w:val=""/>
+      <w:lvlJc w:val="left"/>
+      <w:pPr>
+        <w:tabs>
+          <w:tab w:val="num" w:pos="4320"/>
+        </w:tabs>
+        <w:ind w:left="4320" w:hanging="360"/>
+      </w:pPr>
+      <w:rPr>
+        <w:rFonts w:ascii="Wingdings" w:hAnsi="Wingdings" w:hint="default"/>
+        <w:sz w:val="20"/>
+      </w:rPr>
+    </w:lvl>
+    <w:lvl w:ilvl="6" w:tentative="1">
+      <w:start w:val="1"/>
+      <w:numFmt w:val="bullet"/>
+      <w:lvlText w:val=""/>
+      <w:lvlJc w:val="left"/>
+      <w:pPr>
+        <w:tabs>
+          <w:tab w:val="num" w:pos="5040"/>
+        </w:tabs>
+        <w:ind w:left="5040" w:hanging="360"/>
+      </w:pPr>
+      <w:rPr>
+        <w:rFonts w:ascii="Wingdings" w:hAnsi="Wingdings" w:hint="default"/>
+        <w:sz w:val="20"/>
+      </w:rPr>
+    </w:lvl>
+    <w:lvl w:ilvl="7" w:tentative="1">
+      <w:start w:val="1"/>
+      <w:numFmt w:val="bullet"/>
+      <w:lvlText w:val=""/>
+      <w:lvlJc w:val="left"/>
+      <w:pPr>
+        <w:tabs>
+          <w:tab w:val="num" w:pos="5760"/>
+        </w:tabs>
+        <w:ind w:left="5760" w:hanging="360"/>
+      </w:pPr>
+      <w:rPr>
+        <w:rFonts w:ascii="Wingdings" w:hAnsi="Wingdings" w:hint="default"/>
+        <w:sz w:val="20"/>
+      </w:rPr>
+    </w:lvl>
+    <w:lvl w:ilvl="8" w:tentative="1">
+      <w:start w:val="1"/>
+      <w:numFmt w:val="bullet"/>
+      <w:lvlText w:val=""/>
+      <w:lvlJc w:val="left"/>
+      <w:pPr>
+        <w:tabs>
+          <w:tab w:val="num" w:pos="6480"/>
+        </w:tabs>
+        <w:ind w:left="6480" w:hanging="360"/>
+      </w:pPr>
+      <w:rPr>
+        <w:rFonts w:ascii="Wingdings" w:hAnsi="Wingdings" w:hint="default"/>
+        <w:sz w:val="20"/>
+      </w:rPr>
+    </w:lvl>
+  </w:abstractNum>
+  <w:abstractNum w:abstractNumId="11" w15:restartNumberingAfterBreak="0">
     <w:nsid w:val="51B005A2"/>
     <w:multiLevelType w:val="hybridMultilevel"/>
     <w:tmpl w:val="DECE1344"/>
@@ -4686,7 +5597,7 @@
       </w:pPr>
     </w:lvl>
   </w:abstractNum>
-  <w:abstractNum w:abstractNumId="6" w15:restartNumberingAfterBreak="0">
+  <w:abstractNum w:abstractNumId="12" w15:restartNumberingAfterBreak="0">
     <w:nsid w:val="51D058F8"/>
     <w:multiLevelType w:val="hybridMultilevel"/>
     <w:tmpl w:val="0B2CE144"/>
@@ -4799,7 +5710,7 @@
       </w:rPr>
     </w:lvl>
   </w:abstractNum>
-  <w:abstractNum w:abstractNumId="7" w15:restartNumberingAfterBreak="0">
+  <w:abstractNum w:abstractNumId="13" w15:restartNumberingAfterBreak="0">
     <w:nsid w:val="51FF7907"/>
     <w:multiLevelType w:val="hybridMultilevel"/>
     <w:tmpl w:val="B95460C2"/>
@@ -4912,7 +5823,7 @@
       </w:rPr>
     </w:lvl>
   </w:abstractNum>
-  <w:abstractNum w:abstractNumId="8" w15:restartNumberingAfterBreak="0">
+  <w:abstractNum w:abstractNumId="14" w15:restartNumberingAfterBreak="0">
     <w:nsid w:val="54A46E9B"/>
     <w:multiLevelType w:val="hybridMultilevel"/>
     <w:tmpl w:val="0C2C5F3A"/>
@@ -5004,7 +5915,7 @@
       </w:pPr>
     </w:lvl>
   </w:abstractNum>
-  <w:abstractNum w:abstractNumId="9" w15:restartNumberingAfterBreak="0">
+  <w:abstractNum w:abstractNumId="15" w15:restartNumberingAfterBreak="0">
     <w:nsid w:val="59097033"/>
     <w:multiLevelType w:val="hybridMultilevel"/>
     <w:tmpl w:val="18F23BAE"/>
@@ -5117,7 +6028,305 @@
       </w:rPr>
     </w:lvl>
   </w:abstractNum>
-  <w:abstractNum w:abstractNumId="10" w15:restartNumberingAfterBreak="0">
+  <w:abstractNum w:abstractNumId="16" w15:restartNumberingAfterBreak="0">
+    <w:nsid w:val="65C62159"/>
+    <w:multiLevelType w:val="multilevel"/>
+    <w:tmpl w:val="F656C3D6"/>
+    <w:lvl w:ilvl="0">
+      <w:start w:val="1"/>
+      <w:numFmt w:val="bullet"/>
+      <w:lvlText w:val=""/>
+      <w:lvlJc w:val="left"/>
+      <w:pPr>
+        <w:tabs>
+          <w:tab w:val="num" w:pos="720"/>
+        </w:tabs>
+        <w:ind w:left="720" w:hanging="360"/>
+      </w:pPr>
+      <w:rPr>
+        <w:rFonts w:ascii="Symbol" w:hAnsi="Symbol" w:hint="default"/>
+        <w:sz w:val="20"/>
+      </w:rPr>
+    </w:lvl>
+    <w:lvl w:ilvl="1" w:tentative="1">
+      <w:start w:val="1"/>
+      <w:numFmt w:val="bullet"/>
+      <w:lvlText w:val="o"/>
+      <w:lvlJc w:val="left"/>
+      <w:pPr>
+        <w:tabs>
+          <w:tab w:val="num" w:pos="1440"/>
+        </w:tabs>
+        <w:ind w:left="1440" w:hanging="360"/>
+      </w:pPr>
+      <w:rPr>
+        <w:rFonts w:ascii="Courier New" w:hAnsi="Courier New" w:hint="default"/>
+        <w:sz w:val="20"/>
+      </w:rPr>
+    </w:lvl>
+    <w:lvl w:ilvl="2" w:tentative="1">
+      <w:start w:val="1"/>
+      <w:numFmt w:val="bullet"/>
+      <w:lvlText w:val=""/>
+      <w:lvlJc w:val="left"/>
+      <w:pPr>
+        <w:tabs>
+          <w:tab w:val="num" w:pos="2160"/>
+        </w:tabs>
+        <w:ind w:left="2160" w:hanging="360"/>
+      </w:pPr>
+      <w:rPr>
+        <w:rFonts w:ascii="Wingdings" w:hAnsi="Wingdings" w:hint="default"/>
+        <w:sz w:val="20"/>
+      </w:rPr>
+    </w:lvl>
+    <w:lvl w:ilvl="3" w:tentative="1">
+      <w:start w:val="1"/>
+      <w:numFmt w:val="bullet"/>
+      <w:lvlText w:val=""/>
+      <w:lvlJc w:val="left"/>
+      <w:pPr>
+        <w:tabs>
+          <w:tab w:val="num" w:pos="2880"/>
+        </w:tabs>
+        <w:ind w:left="2880" w:hanging="360"/>
+      </w:pPr>
+      <w:rPr>
+        <w:rFonts w:ascii="Wingdings" w:hAnsi="Wingdings" w:hint="default"/>
+        <w:sz w:val="20"/>
+      </w:rPr>
+    </w:lvl>
+    <w:lvl w:ilvl="4" w:tentative="1">
+      <w:start w:val="1"/>
+      <w:numFmt w:val="bullet"/>
+      <w:lvlText w:val=""/>
+      <w:lvlJc w:val="left"/>
+      <w:pPr>
+        <w:tabs>
+          <w:tab w:val="num" w:pos="3600"/>
+        </w:tabs>
+        <w:ind w:left="3600" w:hanging="360"/>
+      </w:pPr>
+      <w:rPr>
+        <w:rFonts w:ascii="Wingdings" w:hAnsi="Wingdings" w:hint="default"/>
+        <w:sz w:val="20"/>
+      </w:rPr>
+    </w:lvl>
+    <w:lvl w:ilvl="5" w:tentative="1">
+      <w:start w:val="1"/>
+      <w:numFmt w:val="bullet"/>
+      <w:lvlText w:val=""/>
+      <w:lvlJc w:val="left"/>
+      <w:pPr>
+        <w:tabs>
+          <w:tab w:val="num" w:pos="4320"/>
+        </w:tabs>
+        <w:ind w:left="4320" w:hanging="360"/>
+      </w:pPr>
+      <w:rPr>
+        <w:rFonts w:ascii="Wingdings" w:hAnsi="Wingdings" w:hint="default"/>
+        <w:sz w:val="20"/>
+      </w:rPr>
+    </w:lvl>
+    <w:lvl w:ilvl="6" w:tentative="1">
+      <w:start w:val="1"/>
+      <w:numFmt w:val="bullet"/>
+      <w:lvlText w:val=""/>
+      <w:lvlJc w:val="left"/>
+      <w:pPr>
+        <w:tabs>
+          <w:tab w:val="num" w:pos="5040"/>
+        </w:tabs>
+        <w:ind w:left="5040" w:hanging="360"/>
+      </w:pPr>
+      <w:rPr>
+        <w:rFonts w:ascii="Wingdings" w:hAnsi="Wingdings" w:hint="default"/>
+        <w:sz w:val="20"/>
+      </w:rPr>
+    </w:lvl>
+    <w:lvl w:ilvl="7" w:tentative="1">
+      <w:start w:val="1"/>
+      <w:numFmt w:val="bullet"/>
+      <w:lvlText w:val=""/>
+      <w:lvlJc w:val="left"/>
+      <w:pPr>
+        <w:tabs>
+          <w:tab w:val="num" w:pos="5760"/>
+        </w:tabs>
+        <w:ind w:left="5760" w:hanging="360"/>
+      </w:pPr>
+      <w:rPr>
+        <w:rFonts w:ascii="Wingdings" w:hAnsi="Wingdings" w:hint="default"/>
+        <w:sz w:val="20"/>
+      </w:rPr>
+    </w:lvl>
+    <w:lvl w:ilvl="8" w:tentative="1">
+      <w:start w:val="1"/>
+      <w:numFmt w:val="bullet"/>
+      <w:lvlText w:val=""/>
+      <w:lvlJc w:val="left"/>
+      <w:pPr>
+        <w:tabs>
+          <w:tab w:val="num" w:pos="6480"/>
+        </w:tabs>
+        <w:ind w:left="6480" w:hanging="360"/>
+      </w:pPr>
+      <w:rPr>
+        <w:rFonts w:ascii="Wingdings" w:hAnsi="Wingdings" w:hint="default"/>
+        <w:sz w:val="20"/>
+      </w:rPr>
+    </w:lvl>
+  </w:abstractNum>
+  <w:abstractNum w:abstractNumId="17" w15:restartNumberingAfterBreak="0">
+    <w:nsid w:val="79FE54CF"/>
+    <w:multiLevelType w:val="multilevel"/>
+    <w:tmpl w:val="8A7A0C46"/>
+    <w:lvl w:ilvl="0">
+      <w:start w:val="1"/>
+      <w:numFmt w:val="bullet"/>
+      <w:lvlText w:val=""/>
+      <w:lvlJc w:val="left"/>
+      <w:pPr>
+        <w:tabs>
+          <w:tab w:val="num" w:pos="720"/>
+        </w:tabs>
+        <w:ind w:left="720" w:hanging="360"/>
+      </w:pPr>
+      <w:rPr>
+        <w:rFonts w:ascii="Symbol" w:hAnsi="Symbol" w:hint="default"/>
+        <w:sz w:val="20"/>
+      </w:rPr>
+    </w:lvl>
+    <w:lvl w:ilvl="1" w:tentative="1">
+      <w:start w:val="1"/>
+      <w:numFmt w:val="bullet"/>
+      <w:lvlText w:val="o"/>
+      <w:lvlJc w:val="left"/>
+      <w:pPr>
+        <w:tabs>
+          <w:tab w:val="num" w:pos="1440"/>
+        </w:tabs>
+        <w:ind w:left="1440" w:hanging="360"/>
+      </w:pPr>
+      <w:rPr>
+        <w:rFonts w:ascii="Courier New" w:hAnsi="Courier New" w:hint="default"/>
+        <w:sz w:val="20"/>
+      </w:rPr>
+    </w:lvl>
+    <w:lvl w:ilvl="2" w:tentative="1">
+      <w:start w:val="1"/>
+      <w:numFmt w:val="bullet"/>
+      <w:lvlText w:val=""/>
+      <w:lvlJc w:val="left"/>
+      <w:pPr>
+        <w:tabs>
+          <w:tab w:val="num" w:pos="2160"/>
+        </w:tabs>
+        <w:ind w:left="2160" w:hanging="360"/>
+      </w:pPr>
+      <w:rPr>
+        <w:rFonts w:ascii="Wingdings" w:hAnsi="Wingdings" w:hint="default"/>
+        <w:sz w:val="20"/>
+      </w:rPr>
+    </w:lvl>
+    <w:lvl w:ilvl="3" w:tentative="1">
+      <w:start w:val="1"/>
+      <w:numFmt w:val="bullet"/>
+      <w:lvlText w:val=""/>
+      <w:lvlJc w:val="left"/>
+      <w:pPr>
+        <w:tabs>
+          <w:tab w:val="num" w:pos="2880"/>
+        </w:tabs>
+        <w:ind w:left="2880" w:hanging="360"/>
+      </w:pPr>
+      <w:rPr>
+        <w:rFonts w:ascii="Wingdings" w:hAnsi="Wingdings" w:hint="default"/>
+        <w:sz w:val="20"/>
+      </w:rPr>
+    </w:lvl>
+    <w:lvl w:ilvl="4" w:tentative="1">
+      <w:start w:val="1"/>
+      <w:numFmt w:val="bullet"/>
+      <w:lvlText w:val=""/>
+      <w:lvlJc w:val="left"/>
+      <w:pPr>
+        <w:tabs>
+          <w:tab w:val="num" w:pos="3600"/>
+        </w:tabs>
+        <w:ind w:left="3600" w:hanging="360"/>
+      </w:pPr>
+      <w:rPr>
+        <w:rFonts w:ascii="Wingdings" w:hAnsi="Wingdings" w:hint="default"/>
+        <w:sz w:val="20"/>
+      </w:rPr>
+    </w:lvl>
+    <w:lvl w:ilvl="5" w:tentative="1">
+      <w:start w:val="1"/>
+      <w:numFmt w:val="bullet"/>
+      <w:lvlText w:val=""/>
+      <w:lvlJc w:val="left"/>
+      <w:pPr>
+        <w:tabs>
+          <w:tab w:val="num" w:pos="4320"/>
+        </w:tabs>
+        <w:ind w:left="4320" w:hanging="360"/>
+      </w:pPr>
+      <w:rPr>
+        <w:rFonts w:ascii="Wingdings" w:hAnsi="Wingdings" w:hint="default"/>
+        <w:sz w:val="20"/>
+      </w:rPr>
+    </w:lvl>
+    <w:lvl w:ilvl="6" w:tentative="1">
+      <w:start w:val="1"/>
+      <w:numFmt w:val="bullet"/>
+      <w:lvlText w:val=""/>
+      <w:lvlJc w:val="left"/>
+      <w:pPr>
+        <w:tabs>
+          <w:tab w:val="num" w:pos="5040"/>
+        </w:tabs>
+        <w:ind w:left="5040" w:hanging="360"/>
+      </w:pPr>
+      <w:rPr>
+        <w:rFonts w:ascii="Wingdings" w:hAnsi="Wingdings" w:hint="default"/>
+        <w:sz w:val="20"/>
+      </w:rPr>
+    </w:lvl>
+    <w:lvl w:ilvl="7" w:tentative="1">
+      <w:start w:val="1"/>
+      <w:numFmt w:val="bullet"/>
+      <w:lvlText w:val=""/>
+      <w:lvlJc w:val="left"/>
+      <w:pPr>
+        <w:tabs>
+          <w:tab w:val="num" w:pos="5760"/>
+        </w:tabs>
+        <w:ind w:left="5760" w:hanging="360"/>
+      </w:pPr>
+      <w:rPr>
+        <w:rFonts w:ascii="Wingdings" w:hAnsi="Wingdings" w:hint="default"/>
+        <w:sz w:val="20"/>
+      </w:rPr>
+    </w:lvl>
+    <w:lvl w:ilvl="8" w:tentative="1">
+      <w:start w:val="1"/>
+      <w:numFmt w:val="bullet"/>
+      <w:lvlText w:val=""/>
+      <w:lvlJc w:val="left"/>
+      <w:pPr>
+        <w:tabs>
+          <w:tab w:val="num" w:pos="6480"/>
+        </w:tabs>
+        <w:ind w:left="6480" w:hanging="360"/>
+      </w:pPr>
+      <w:rPr>
+        <w:rFonts w:ascii="Wingdings" w:hAnsi="Wingdings" w:hint="default"/>
+        <w:sz w:val="20"/>
+      </w:rPr>
+    </w:lvl>
+  </w:abstractNum>
+  <w:abstractNum w:abstractNumId="18" w15:restartNumberingAfterBreak="0">
     <w:nsid w:val="7BF825E8"/>
     <w:multiLevelType w:val="hybridMultilevel"/>
     <w:tmpl w:val="FCA86948"/>
@@ -5209,37 +6418,61 @@
     </w:lvl>
   </w:abstractNum>
   <w:num w:numId="1" w16cid:durableId="1962953876">
+    <w:abstractNumId w:val="9"/>
+  </w:num>
+  <w:num w:numId="2" w16cid:durableId="1969507305">
+    <w:abstractNumId w:val="12"/>
+  </w:num>
+  <w:num w:numId="3" w16cid:durableId="1572692024">
     <w:abstractNumId w:val="4"/>
   </w:num>
-  <w:num w:numId="2" w16cid:durableId="1969507305">
+  <w:num w:numId="4" w16cid:durableId="530387941">
     <w:abstractNumId w:val="6"/>
   </w:num>
-  <w:num w:numId="3" w16cid:durableId="1572692024">
+  <w:num w:numId="5" w16cid:durableId="2097053024">
+    <w:abstractNumId w:val="14"/>
+  </w:num>
+  <w:num w:numId="6" w16cid:durableId="571932850">
+    <w:abstractNumId w:val="18"/>
+  </w:num>
+  <w:num w:numId="7" w16cid:durableId="736978255">
+    <w:abstractNumId w:val="11"/>
+  </w:num>
+  <w:num w:numId="8" w16cid:durableId="485320909">
+    <w:abstractNumId w:val="5"/>
+  </w:num>
+  <w:num w:numId="9" w16cid:durableId="1163818484">
+    <w:abstractNumId w:val="15"/>
+  </w:num>
+  <w:num w:numId="10" w16cid:durableId="1062409648">
     <w:abstractNumId w:val="1"/>
   </w:num>
-  <w:num w:numId="4" w16cid:durableId="530387941">
+  <w:num w:numId="11" w16cid:durableId="897715482">
+    <w:abstractNumId w:val="13"/>
+  </w:num>
+  <w:num w:numId="12" w16cid:durableId="265503641">
+    <w:abstractNumId w:val="10"/>
+  </w:num>
+  <w:num w:numId="13" w16cid:durableId="391732364">
+    <w:abstractNumId w:val="17"/>
+  </w:num>
+  <w:num w:numId="14" w16cid:durableId="90779415">
     <w:abstractNumId w:val="3"/>
   </w:num>
-  <w:num w:numId="5" w16cid:durableId="2097053024">
+  <w:num w:numId="15" w16cid:durableId="635646463">
     <w:abstractNumId w:val="8"/>
   </w:num>
-  <w:num w:numId="6" w16cid:durableId="571932850">
-    <w:abstractNumId w:val="10"/>
+  <w:num w:numId="16" w16cid:durableId="157624809">
+    <w:abstractNumId w:val="7"/>
   </w:num>
-  <w:num w:numId="7" w16cid:durableId="736978255">
-    <w:abstractNumId w:val="5"/>
-  </w:num>
-  <w:num w:numId="8" w16cid:durableId="485320909">
+  <w:num w:numId="17" w16cid:durableId="219481393">
     <w:abstractNumId w:val="2"/>
   </w:num>
-  <w:num w:numId="9" w16cid:durableId="1163818484">
-    <w:abstractNumId w:val="9"/>
+  <w:num w:numId="18" w16cid:durableId="1278365307">
+    <w:abstractNumId w:val="16"/>
   </w:num>
-  <w:num w:numId="10" w16cid:durableId="1062409648">
+  <w:num w:numId="19" w16cid:durableId="467941268">
     <w:abstractNumId w:val="0"/>
-  </w:num>
-  <w:num w:numId="11" w16cid:durableId="897715482">
-    <w:abstractNumId w:val="7"/>
   </w:num>
 </w:numbering>
 </file>
@@ -5647,7 +6880,6 @@
   <w:style w:type="character" w:default="1" w:styleId="DefaultParagraphFont">
     <w:name w:val="Default Paragraph Font"/>
     <w:uiPriority w:val="1"/>
-    <w:semiHidden/>
     <w:unhideWhenUsed/>
   </w:style>
   <w:style w:type="table" w:default="1" w:styleId="TableNormal">

</xml_diff>